<commit_message>
Nuevos manuales y programas python ultima version
</commit_message>
<xml_diff>
--- a/Python/Edx_Course/Analytics in Python/Edx_Analytics in Python.docx
+++ b/Python/Edx_Course/Analytics in Python/Edx_Analytics in Python.docx
@@ -496,10 +496,10 @@
           <w:lang w:eastAsia="es-EC"/>
         </w:rPr>
         <w:drawing>
-          <wp:inline distT="0" distB="0" distL="0" distR="0" wp14:anchorId="6ACCEA65" wp14:editId="5B4FD48E">
-            <wp:extent cx="5038188" cy="5286375"/>
+          <wp:inline distT="0" distB="0" distL="0" distR="0" wp14:anchorId="01865C22" wp14:editId="645C1BB4">
+            <wp:extent cx="6120130" cy="5433060"/>
             <wp:effectExtent l="0" t="0" r="0" b="0"/>
-            <wp:docPr id="14" name="Imagen 14"/>
+            <wp:docPr id="2" name="Imagen 2"/>
             <wp:cNvGraphicFramePr>
               <a:graphicFrameLocks xmlns:a="http://schemas.openxmlformats.org/drawingml/2006/main" noChangeAspect="1"/>
             </wp:cNvGraphicFramePr>
@@ -519,7 +519,7 @@
                   <pic:spPr>
                     <a:xfrm>
                       <a:off x="0" y="0"/>
-                      <a:ext cx="5056131" cy="5305202"/>
+                      <a:ext cx="6120130" cy="5433060"/>
                     </a:xfrm>
                     <a:prstGeom prst="rect">
                       <a:avLst/>
@@ -538,7 +538,6 @@
           <w:noProof/>
           <w:lang w:eastAsia="es-EC"/>
         </w:rPr>
-        <w:lastRenderedPageBreak/>
         <w:drawing>
           <wp:inline distT="0" distB="0" distL="0" distR="0" wp14:anchorId="6F6F9148" wp14:editId="50111252">
             <wp:extent cx="3400425" cy="2105025"/>
@@ -704,11 +703,12 @@
           <w:noProof/>
           <w:lang w:eastAsia="es-EC"/>
         </w:rPr>
-        <w:drawing>
-          <wp:inline distT="0" distB="0" distL="0" distR="0" wp14:anchorId="10A03AE4" wp14:editId="1361A069">
-            <wp:extent cx="5553075" cy="4064996"/>
+        <w:lastRenderedPageBreak/>
+        <w:drawing>
+          <wp:inline distT="0" distB="0" distL="0" distR="0" wp14:anchorId="222E4F06" wp14:editId="02FDDE45">
+            <wp:extent cx="6120130" cy="4333240"/>
             <wp:effectExtent l="0" t="0" r="0" b="0"/>
-            <wp:docPr id="16" name="Imagen 16"/>
+            <wp:docPr id="3" name="Imagen 3"/>
             <wp:cNvGraphicFramePr>
               <a:graphicFrameLocks xmlns:a="http://schemas.openxmlformats.org/drawingml/2006/main" noChangeAspect="1"/>
             </wp:cNvGraphicFramePr>
@@ -728,7 +728,7 @@
                   <pic:spPr>
                     <a:xfrm>
                       <a:off x="0" y="0"/>
-                      <a:ext cx="5577135" cy="4082609"/>
+                      <a:ext cx="6120130" cy="4333240"/>
                     </a:xfrm>
                     <a:prstGeom prst="rect">
                       <a:avLst/>
@@ -747,7 +747,6 @@
           <w:noProof/>
           <w:lang w:eastAsia="es-EC"/>
         </w:rPr>
-        <w:lastRenderedPageBreak/>
         <w:drawing>
           <wp:inline distT="0" distB="0" distL="0" distR="0" wp14:anchorId="52940AA2" wp14:editId="5A91F05F">
             <wp:extent cx="3638550" cy="2112240"/>
@@ -792,10 +791,10 @@
           <w:lang w:eastAsia="es-EC"/>
         </w:rPr>
         <w:drawing>
-          <wp:inline distT="0" distB="0" distL="0" distR="0" wp14:anchorId="0A87E771" wp14:editId="5C484FE6">
-            <wp:extent cx="6197488" cy="2514600"/>
-            <wp:effectExtent l="0" t="0" r="0" b="0"/>
-            <wp:docPr id="18" name="Imagen 18"/>
+          <wp:inline distT="0" distB="0" distL="0" distR="0" wp14:anchorId="4FA69483" wp14:editId="77CCBDC7">
+            <wp:extent cx="6120130" cy="2715260"/>
+            <wp:effectExtent l="0" t="0" r="0" b="8890"/>
+            <wp:docPr id="10" name="Imagen 10"/>
             <wp:cNvGraphicFramePr>
               <a:graphicFrameLocks xmlns:a="http://schemas.openxmlformats.org/drawingml/2006/main" noChangeAspect="1"/>
             </wp:cNvGraphicFramePr>
@@ -815,7 +814,7 @@
                   <pic:spPr>
                     <a:xfrm>
                       <a:off x="0" y="0"/>
-                      <a:ext cx="6238407" cy="2531203"/>
+                      <a:ext cx="6120130" cy="2715260"/>
                     </a:xfrm>
                     <a:prstGeom prst="rect">
                       <a:avLst/>
@@ -834,248 +833,31 @@
           <w:noProof/>
           <w:lang w:eastAsia="es-EC"/>
         </w:rPr>
-        <w:drawing>
-          <wp:inline distT="0" distB="0" distL="0" distR="0" wp14:anchorId="51A4CE34" wp14:editId="70C7994A">
-            <wp:extent cx="6209227" cy="1600200"/>
-            <wp:effectExtent l="0" t="0" r="1270" b="0"/>
-            <wp:docPr id="19" name="Imagen 19"/>
-            <wp:cNvGraphicFramePr>
-              <a:graphicFrameLocks xmlns:a="http://schemas.openxmlformats.org/drawingml/2006/main" noChangeAspect="1"/>
-            </wp:cNvGraphicFramePr>
-            <a:graphic xmlns:a="http://schemas.openxmlformats.org/drawingml/2006/main">
-              <a:graphicData uri="http://schemas.openxmlformats.org/drawingml/2006/picture">
-                <pic:pic xmlns:pic="http://schemas.openxmlformats.org/drawingml/2006/picture">
-                  <pic:nvPicPr>
-                    <pic:cNvPr id="1" name=""/>
-                    <pic:cNvPicPr/>
-                  </pic:nvPicPr>
-                  <pic:blipFill>
+        <w:lastRenderedPageBreak/>
+        <w:drawing>
+          <wp:inline distT="0" distB="0" distL="0" distR="0" wp14:anchorId="2A5FF0C4" wp14:editId="0A4712E4">
+            <wp:extent cx="6029325" cy="1314450"/>
+            <wp:effectExtent l="0" t="0" r="9525" b="0"/>
+            <wp:docPr id="15" name="Imagen 15"/>
+            <wp:cNvGraphicFramePr>
+              <a:graphicFrameLocks xmlns:a="http://schemas.openxmlformats.org/drawingml/2006/main" noChangeAspect="1"/>
+            </wp:cNvGraphicFramePr>
+            <a:graphic xmlns:a="http://schemas.openxmlformats.org/drawingml/2006/main">
+              <a:graphicData uri="http://schemas.openxmlformats.org/drawingml/2006/picture">
+                <pic:pic xmlns:pic="http://schemas.openxmlformats.org/drawingml/2006/picture">
+                  <pic:nvPicPr>
+                    <pic:cNvPr id="1" name=""/>
+                    <pic:cNvPicPr/>
+                  </pic:nvPicPr>
+                  <pic:blipFill rotWithShape="1">
                     <a:blip r:embed="rId19"/>
-                    <a:stretch>
-                      <a:fillRect/>
-                    </a:stretch>
-                  </pic:blipFill>
-                  <pic:spPr>
-                    <a:xfrm>
-                      <a:off x="0" y="0"/>
-                      <a:ext cx="6268976" cy="1615598"/>
-                    </a:xfrm>
-                    <a:prstGeom prst="rect">
-                      <a:avLst/>
-                    </a:prstGeom>
-                  </pic:spPr>
-                </pic:pic>
-              </a:graphicData>
-            </a:graphic>
-          </wp:inline>
-        </w:drawing>
-      </w:r>
-    </w:p>
-    <w:p>
-      <w:r>
-        <w:rPr>
-          <w:noProof/>
-          <w:lang w:eastAsia="es-EC"/>
-        </w:rPr>
-        <w:drawing>
-          <wp:inline distT="0" distB="0" distL="0" distR="0" wp14:anchorId="7E18281C" wp14:editId="2C9C02BE">
-            <wp:extent cx="3314700" cy="1957500"/>
-            <wp:effectExtent l="0" t="0" r="0" b="5080"/>
-            <wp:docPr id="20" name="Imagen 20"/>
-            <wp:cNvGraphicFramePr>
-              <a:graphicFrameLocks xmlns:a="http://schemas.openxmlformats.org/drawingml/2006/main" noChangeAspect="1"/>
-            </wp:cNvGraphicFramePr>
-            <a:graphic xmlns:a="http://schemas.openxmlformats.org/drawingml/2006/main">
-              <a:graphicData uri="http://schemas.openxmlformats.org/drawingml/2006/picture">
-                <pic:pic xmlns:pic="http://schemas.openxmlformats.org/drawingml/2006/picture">
-                  <pic:nvPicPr>
-                    <pic:cNvPr id="1" name=""/>
-                    <pic:cNvPicPr/>
-                  </pic:nvPicPr>
-                  <pic:blipFill>
-                    <a:blip r:embed="rId20"/>
-                    <a:stretch>
-                      <a:fillRect/>
-                    </a:stretch>
-                  </pic:blipFill>
-                  <pic:spPr>
-                    <a:xfrm>
-                      <a:off x="0" y="0"/>
-                      <a:ext cx="3329300" cy="1966122"/>
-                    </a:xfrm>
-                    <a:prstGeom prst="rect">
-                      <a:avLst/>
-                    </a:prstGeom>
-                  </pic:spPr>
-                </pic:pic>
-              </a:graphicData>
-            </a:graphic>
-          </wp:inline>
-        </w:drawing>
-      </w:r>
-    </w:p>
-    <w:p/>
-    <w:p/>
-    <w:p>
-      <w:r>
-        <w:rPr>
-          <w:noProof/>
-          <w:lang w:eastAsia="es-EC"/>
-        </w:rPr>
-        <w:lastRenderedPageBreak/>
-        <w:drawing>
-          <wp:inline distT="0" distB="0" distL="0" distR="0" wp14:anchorId="1727750A" wp14:editId="5B7F94CF">
-            <wp:extent cx="6210300" cy="3012182"/>
-            <wp:effectExtent l="0" t="0" r="0" b="0"/>
-            <wp:docPr id="21" name="Imagen 21"/>
-            <wp:cNvGraphicFramePr>
-              <a:graphicFrameLocks xmlns:a="http://schemas.openxmlformats.org/drawingml/2006/main" noChangeAspect="1"/>
-            </wp:cNvGraphicFramePr>
-            <a:graphic xmlns:a="http://schemas.openxmlformats.org/drawingml/2006/main">
-              <a:graphicData uri="http://schemas.openxmlformats.org/drawingml/2006/picture">
-                <pic:pic xmlns:pic="http://schemas.openxmlformats.org/drawingml/2006/picture">
-                  <pic:nvPicPr>
-                    <pic:cNvPr id="1" name=""/>
-                    <pic:cNvPicPr/>
-                  </pic:nvPicPr>
-                  <pic:blipFill>
-                    <a:blip r:embed="rId21"/>
-                    <a:stretch>
-                      <a:fillRect/>
-                    </a:stretch>
-                  </pic:blipFill>
-                  <pic:spPr>
-                    <a:xfrm>
-                      <a:off x="0" y="0"/>
-                      <a:ext cx="6236062" cy="3024678"/>
-                    </a:xfrm>
-                    <a:prstGeom prst="rect">
-                      <a:avLst/>
-                    </a:prstGeom>
-                  </pic:spPr>
-                </pic:pic>
-              </a:graphicData>
-            </a:graphic>
-          </wp:inline>
-        </w:drawing>
-      </w:r>
-    </w:p>
-    <w:p>
-      <w:r>
-        <w:rPr>
-          <w:noProof/>
-          <w:lang w:eastAsia="es-EC"/>
-        </w:rPr>
-        <w:drawing>
-          <wp:inline distT="0" distB="0" distL="0" distR="0" wp14:anchorId="1AD594E2" wp14:editId="463A7C32">
-            <wp:extent cx="3162300" cy="2074197"/>
-            <wp:effectExtent l="0" t="0" r="0" b="2540"/>
-            <wp:docPr id="22" name="Imagen 22"/>
-            <wp:cNvGraphicFramePr>
-              <a:graphicFrameLocks xmlns:a="http://schemas.openxmlformats.org/drawingml/2006/main" noChangeAspect="1"/>
-            </wp:cNvGraphicFramePr>
-            <a:graphic xmlns:a="http://schemas.openxmlformats.org/drawingml/2006/main">
-              <a:graphicData uri="http://schemas.openxmlformats.org/drawingml/2006/picture">
-                <pic:pic xmlns:pic="http://schemas.openxmlformats.org/drawingml/2006/picture">
-                  <pic:nvPicPr>
-                    <pic:cNvPr id="1" name=""/>
-                    <pic:cNvPicPr/>
-                  </pic:nvPicPr>
-                  <pic:blipFill>
-                    <a:blip r:embed="rId22"/>
-                    <a:stretch>
-                      <a:fillRect/>
-                    </a:stretch>
-                  </pic:blipFill>
-                  <pic:spPr>
-                    <a:xfrm>
-                      <a:off x="0" y="0"/>
-                      <a:ext cx="3177260" cy="2084009"/>
-                    </a:xfrm>
-                    <a:prstGeom prst="rect">
-                      <a:avLst/>
-                    </a:prstGeom>
-                  </pic:spPr>
-                </pic:pic>
-              </a:graphicData>
-            </a:graphic>
-          </wp:inline>
-        </w:drawing>
-      </w:r>
-    </w:p>
-    <w:p>
-      <w:r>
-        <w:rPr>
-          <w:noProof/>
-          <w:lang w:eastAsia="es-EC"/>
-        </w:rPr>
-        <w:drawing>
-          <wp:inline distT="0" distB="0" distL="0" distR="0" wp14:anchorId="644F5D06" wp14:editId="36D2F2FF">
-            <wp:extent cx="6113656" cy="1943100"/>
-            <wp:effectExtent l="0" t="0" r="1905" b="0"/>
-            <wp:docPr id="23" name="Imagen 23"/>
-            <wp:cNvGraphicFramePr>
-              <a:graphicFrameLocks xmlns:a="http://schemas.openxmlformats.org/drawingml/2006/main" noChangeAspect="1"/>
-            </wp:cNvGraphicFramePr>
-            <a:graphic xmlns:a="http://schemas.openxmlformats.org/drawingml/2006/main">
-              <a:graphicData uri="http://schemas.openxmlformats.org/drawingml/2006/picture">
-                <pic:pic xmlns:pic="http://schemas.openxmlformats.org/drawingml/2006/picture">
-                  <pic:nvPicPr>
-                    <pic:cNvPr id="1" name=""/>
-                    <pic:cNvPicPr/>
-                  </pic:nvPicPr>
-                  <pic:blipFill>
-                    <a:blip r:embed="rId23"/>
-                    <a:stretch>
-                      <a:fillRect/>
-                    </a:stretch>
-                  </pic:blipFill>
-                  <pic:spPr>
-                    <a:xfrm>
-                      <a:off x="0" y="0"/>
-                      <a:ext cx="6150772" cy="1954897"/>
-                    </a:xfrm>
-                    <a:prstGeom prst="rect">
-                      <a:avLst/>
-                    </a:prstGeom>
-                  </pic:spPr>
-                </pic:pic>
-              </a:graphicData>
-            </a:graphic>
-          </wp:inline>
-        </w:drawing>
-      </w:r>
-    </w:p>
-    <w:p>
-      <w:r>
-        <w:rPr>
-          <w:noProof/>
-          <w:lang w:eastAsia="es-EC"/>
-        </w:rPr>
-        <w:drawing>
-          <wp:inline distT="0" distB="0" distL="0" distR="0" wp14:anchorId="68D4A4E6" wp14:editId="12EFA1BA">
-            <wp:extent cx="3143250" cy="1838325"/>
-            <wp:effectExtent l="0" t="0" r="0" b="9525"/>
-            <wp:docPr id="24" name="Imagen 24"/>
-            <wp:cNvGraphicFramePr>
-              <a:graphicFrameLocks xmlns:a="http://schemas.openxmlformats.org/drawingml/2006/main" noChangeAspect="1"/>
-            </wp:cNvGraphicFramePr>
-            <a:graphic xmlns:a="http://schemas.openxmlformats.org/drawingml/2006/main">
-              <a:graphicData uri="http://schemas.openxmlformats.org/drawingml/2006/picture">
-                <pic:pic xmlns:pic="http://schemas.openxmlformats.org/drawingml/2006/picture">
-                  <pic:nvPicPr>
-                    <pic:cNvPr id="1" name=""/>
-                    <pic:cNvPicPr/>
-                  </pic:nvPicPr>
-                  <pic:blipFill rotWithShape="1">
-                    <a:blip r:embed="rId24"/>
-                    <a:srcRect b="11873"/>
+                    <a:srcRect b="71190"/>
                     <a:stretch/>
                   </pic:blipFill>
                   <pic:spPr bwMode="auto">
                     <a:xfrm>
                       <a:off x="0" y="0"/>
-                      <a:ext cx="3143250" cy="1838325"/>
+                      <a:ext cx="6029325" cy="1314450"/>
                     </a:xfrm>
                     <a:prstGeom prst="rect">
                       <a:avLst/>
@@ -1095,12 +877,3190 @@
           </wp:inline>
         </w:drawing>
       </w:r>
+    </w:p>
+    <w:p>
+      <w:r>
+        <w:rPr>
+          <w:noProof/>
+          <w:lang w:eastAsia="es-EC"/>
+        </w:rPr>
+        <w:drawing>
+          <wp:inline distT="0" distB="0" distL="0" distR="0" wp14:anchorId="7E18281C" wp14:editId="2C9C02BE">
+            <wp:extent cx="3314700" cy="1957500"/>
+            <wp:effectExtent l="0" t="0" r="0" b="5080"/>
+            <wp:docPr id="20" name="Imagen 20"/>
+            <wp:cNvGraphicFramePr>
+              <a:graphicFrameLocks xmlns:a="http://schemas.openxmlformats.org/drawingml/2006/main" noChangeAspect="1"/>
+            </wp:cNvGraphicFramePr>
+            <a:graphic xmlns:a="http://schemas.openxmlformats.org/drawingml/2006/main">
+              <a:graphicData uri="http://schemas.openxmlformats.org/drawingml/2006/picture">
+                <pic:pic xmlns:pic="http://schemas.openxmlformats.org/drawingml/2006/picture">
+                  <pic:nvPicPr>
+                    <pic:cNvPr id="1" name=""/>
+                    <pic:cNvPicPr/>
+                  </pic:nvPicPr>
+                  <pic:blipFill>
+                    <a:blip r:embed="rId20"/>
+                    <a:stretch>
+                      <a:fillRect/>
+                    </a:stretch>
+                  </pic:blipFill>
+                  <pic:spPr>
+                    <a:xfrm>
+                      <a:off x="0" y="0"/>
+                      <a:ext cx="3329300" cy="1966122"/>
+                    </a:xfrm>
+                    <a:prstGeom prst="rect">
+                      <a:avLst/>
+                    </a:prstGeom>
+                  </pic:spPr>
+                </pic:pic>
+              </a:graphicData>
+            </a:graphic>
+          </wp:inline>
+        </w:drawing>
+      </w:r>
+    </w:p>
+    <w:p/>
+    <w:p/>
+    <w:p>
+      <w:r>
+        <w:rPr>
+          <w:noProof/>
+          <w:lang w:eastAsia="es-EC"/>
+        </w:rPr>
+        <w:drawing>
+          <wp:inline distT="0" distB="0" distL="0" distR="0" wp14:anchorId="25C58DF2" wp14:editId="26E33E07">
+            <wp:extent cx="6029325" cy="3162300"/>
+            <wp:effectExtent l="0" t="0" r="9525" b="0"/>
+            <wp:docPr id="25" name="Imagen 25"/>
+            <wp:cNvGraphicFramePr>
+              <a:graphicFrameLocks xmlns:a="http://schemas.openxmlformats.org/drawingml/2006/main" noChangeAspect="1"/>
+            </wp:cNvGraphicFramePr>
+            <a:graphic xmlns:a="http://schemas.openxmlformats.org/drawingml/2006/main">
+              <a:graphicData uri="http://schemas.openxmlformats.org/drawingml/2006/picture">
+                <pic:pic xmlns:pic="http://schemas.openxmlformats.org/drawingml/2006/picture">
+                  <pic:nvPicPr>
+                    <pic:cNvPr id="1" name=""/>
+                    <pic:cNvPicPr/>
+                  </pic:nvPicPr>
+                  <pic:blipFill rotWithShape="1">
+                    <a:blip r:embed="rId19"/>
+                    <a:srcRect t="30689"/>
+                    <a:stretch/>
+                  </pic:blipFill>
+                  <pic:spPr bwMode="auto">
+                    <a:xfrm>
+                      <a:off x="0" y="0"/>
+                      <a:ext cx="6029325" cy="3162300"/>
+                    </a:xfrm>
+                    <a:prstGeom prst="rect">
+                      <a:avLst/>
+                    </a:prstGeom>
+                    <a:ln>
+                      <a:noFill/>
+                    </a:ln>
+                    <a:extLst>
+                      <a:ext uri="{53640926-AAD7-44D8-BBD7-CCE9431645EC}">
+                        <a14:shadowObscured xmlns:a14="http://schemas.microsoft.com/office/drawing/2010/main"/>
+                      </a:ext>
+                    </a:extLst>
+                  </pic:spPr>
+                </pic:pic>
+              </a:graphicData>
+            </a:graphic>
+          </wp:inline>
+        </w:drawing>
+      </w:r>
+    </w:p>
+    <w:p>
+      <w:r>
+        <w:rPr>
+          <w:noProof/>
+          <w:lang w:eastAsia="es-EC"/>
+        </w:rPr>
+        <w:lastRenderedPageBreak/>
+        <w:drawing>
+          <wp:inline distT="0" distB="0" distL="0" distR="0" wp14:anchorId="1AD594E2" wp14:editId="463A7C32">
+            <wp:extent cx="3162300" cy="2074197"/>
+            <wp:effectExtent l="0" t="0" r="0" b="2540"/>
+            <wp:docPr id="22" name="Imagen 22"/>
+            <wp:cNvGraphicFramePr>
+              <a:graphicFrameLocks xmlns:a="http://schemas.openxmlformats.org/drawingml/2006/main" noChangeAspect="1"/>
+            </wp:cNvGraphicFramePr>
+            <a:graphic xmlns:a="http://schemas.openxmlformats.org/drawingml/2006/main">
+              <a:graphicData uri="http://schemas.openxmlformats.org/drawingml/2006/picture">
+                <pic:pic xmlns:pic="http://schemas.openxmlformats.org/drawingml/2006/picture">
+                  <pic:nvPicPr>
+                    <pic:cNvPr id="1" name=""/>
+                    <pic:cNvPicPr/>
+                  </pic:nvPicPr>
+                  <pic:blipFill>
+                    <a:blip r:embed="rId21"/>
+                    <a:stretch>
+                      <a:fillRect/>
+                    </a:stretch>
+                  </pic:blipFill>
+                  <pic:spPr>
+                    <a:xfrm>
+                      <a:off x="0" y="0"/>
+                      <a:ext cx="3177260" cy="2084009"/>
+                    </a:xfrm>
+                    <a:prstGeom prst="rect">
+                      <a:avLst/>
+                    </a:prstGeom>
+                  </pic:spPr>
+                </pic:pic>
+              </a:graphicData>
+            </a:graphic>
+          </wp:inline>
+        </w:drawing>
+      </w:r>
+    </w:p>
+    <w:p>
+      <w:r>
+        <w:rPr>
+          <w:noProof/>
+          <w:lang w:eastAsia="es-EC"/>
+        </w:rPr>
+        <w:drawing>
+          <wp:inline distT="0" distB="0" distL="0" distR="0" wp14:anchorId="3C2D43B5" wp14:editId="494CE5CC">
+            <wp:extent cx="6120130" cy="1962150"/>
+            <wp:effectExtent l="0" t="0" r="0" b="0"/>
+            <wp:docPr id="26" name="Imagen 26"/>
+            <wp:cNvGraphicFramePr>
+              <a:graphicFrameLocks xmlns:a="http://schemas.openxmlformats.org/drawingml/2006/main" noChangeAspect="1"/>
+            </wp:cNvGraphicFramePr>
+            <a:graphic xmlns:a="http://schemas.openxmlformats.org/drawingml/2006/main">
+              <a:graphicData uri="http://schemas.openxmlformats.org/drawingml/2006/picture">
+                <pic:pic xmlns:pic="http://schemas.openxmlformats.org/drawingml/2006/picture">
+                  <pic:nvPicPr>
+                    <pic:cNvPr id="1" name=""/>
+                    <pic:cNvPicPr/>
+                  </pic:nvPicPr>
+                  <pic:blipFill rotWithShape="1">
+                    <a:blip r:embed="rId22"/>
+                    <a:srcRect b="2830"/>
+                    <a:stretch/>
+                  </pic:blipFill>
+                  <pic:spPr bwMode="auto">
+                    <a:xfrm>
+                      <a:off x="0" y="0"/>
+                      <a:ext cx="6120130" cy="1962150"/>
+                    </a:xfrm>
+                    <a:prstGeom prst="rect">
+                      <a:avLst/>
+                    </a:prstGeom>
+                    <a:ln>
+                      <a:noFill/>
+                    </a:ln>
+                    <a:extLst>
+                      <a:ext uri="{53640926-AAD7-44D8-BBD7-CCE9431645EC}">
+                        <a14:shadowObscured xmlns:a14="http://schemas.microsoft.com/office/drawing/2010/main"/>
+                      </a:ext>
+                    </a:extLst>
+                  </pic:spPr>
+                </pic:pic>
+              </a:graphicData>
+            </a:graphic>
+          </wp:inline>
+        </w:drawing>
+      </w:r>
+    </w:p>
+    <w:p>
+      <w:pPr>
+        <w:pStyle w:val="Ttulo2"/>
+        <w:shd w:val="clear" w:color="auto" w:fill="FFFFFF"/>
+        <w:spacing w:before="0" w:beforeAutospacing="0" w:after="0" w:afterAutospacing="0" w:line="336" w:lineRule="atLeast"/>
+        <w:rPr>
+          <w:rFonts w:ascii="Helvetica" w:hAnsi="Helvetica" w:cs="Helvetica"/>
+          <w:color w:val="474747"/>
+        </w:rPr>
+      </w:pPr>
+    </w:p>
+    <w:p>
+      <w:pPr>
+        <w:pStyle w:val="Ttulo2"/>
+        <w:shd w:val="clear" w:color="auto" w:fill="FFFFFF"/>
+        <w:spacing w:before="0" w:beforeAutospacing="0" w:after="0" w:afterAutospacing="0" w:line="336" w:lineRule="atLeast"/>
+        <w:rPr>
+          <w:rFonts w:ascii="Helvetica" w:hAnsi="Helvetica" w:cs="Helvetica"/>
+          <w:color w:val="474747"/>
+        </w:rPr>
+      </w:pPr>
+    </w:p>
+    <w:p>
+      <w:pPr>
+        <w:pStyle w:val="Ttulo2"/>
+        <w:shd w:val="clear" w:color="auto" w:fill="FFFFFF"/>
+        <w:spacing w:before="0" w:beforeAutospacing="0" w:after="0" w:afterAutospacing="0" w:line="336" w:lineRule="atLeast"/>
+        <w:rPr>
+          <w:rFonts w:ascii="Helvetica" w:hAnsi="Helvetica" w:cs="Helvetica"/>
+          <w:color w:val="474747"/>
+        </w:rPr>
+      </w:pPr>
+    </w:p>
+    <w:p>
+      <w:pPr>
+        <w:pStyle w:val="Ttulo2"/>
+        <w:shd w:val="clear" w:color="auto" w:fill="FFFFFF"/>
+        <w:spacing w:before="0" w:beforeAutospacing="0" w:after="0" w:afterAutospacing="0" w:line="336" w:lineRule="atLeast"/>
+        <w:rPr>
+          <w:rFonts w:ascii="Helvetica" w:hAnsi="Helvetica" w:cs="Helvetica"/>
+          <w:color w:val="474747"/>
+        </w:rPr>
+      </w:pPr>
+    </w:p>
+    <w:p>
+      <w:pPr>
+        <w:pStyle w:val="Ttulo2"/>
+        <w:shd w:val="clear" w:color="auto" w:fill="FFFFFF"/>
+        <w:spacing w:before="0" w:beforeAutospacing="0" w:after="0" w:afterAutospacing="0" w:line="336" w:lineRule="atLeast"/>
+        <w:rPr>
+          <w:rFonts w:ascii="Helvetica" w:hAnsi="Helvetica" w:cs="Helvetica"/>
+          <w:color w:val="474747"/>
+        </w:rPr>
+      </w:pPr>
+    </w:p>
+    <w:p>
+      <w:pPr>
+        <w:pStyle w:val="Ttulo2"/>
+        <w:shd w:val="clear" w:color="auto" w:fill="FFFFFF"/>
+        <w:spacing w:before="0" w:beforeAutospacing="0" w:after="0" w:afterAutospacing="0" w:line="336" w:lineRule="atLeast"/>
+        <w:rPr>
+          <w:rFonts w:ascii="Helvetica" w:hAnsi="Helvetica" w:cs="Helvetica"/>
+          <w:color w:val="474747"/>
+        </w:rPr>
+      </w:pPr>
+    </w:p>
+    <w:p>
+      <w:pPr>
+        <w:pStyle w:val="Ttulo2"/>
+        <w:shd w:val="clear" w:color="auto" w:fill="FFFFFF"/>
+        <w:spacing w:before="0" w:beforeAutospacing="0" w:after="0" w:afterAutospacing="0" w:line="336" w:lineRule="atLeast"/>
+        <w:rPr>
+          <w:rFonts w:ascii="Helvetica" w:hAnsi="Helvetica" w:cs="Helvetica"/>
+          <w:color w:val="474747"/>
+        </w:rPr>
+      </w:pPr>
+      <w:r>
+        <w:rPr>
+          <w:rFonts w:ascii="Helvetica" w:hAnsi="Helvetica" w:cs="Helvetica"/>
+          <w:color w:val="474747"/>
+        </w:rPr>
+        <w:t xml:space="preserve">1.3 Variables and </w:t>
+      </w:r>
+      <w:proofErr w:type="spellStart"/>
+      <w:r>
+        <w:rPr>
+          <w:rFonts w:ascii="Helvetica" w:hAnsi="Helvetica" w:cs="Helvetica"/>
+          <w:color w:val="474747"/>
+        </w:rPr>
+        <w:t>values</w:t>
+      </w:r>
+      <w:proofErr w:type="spellEnd"/>
+    </w:p>
+    <w:p>
+      <w:r>
+        <w:rPr>
+          <w:noProof/>
+          <w:lang w:eastAsia="es-EC"/>
+        </w:rPr>
+        <w:drawing>
+          <wp:inline distT="0" distB="0" distL="0" distR="0" wp14:anchorId="6F8D7DDE" wp14:editId="25A86AA3">
+            <wp:extent cx="5524500" cy="4143375"/>
+            <wp:effectExtent l="0" t="0" r="0" b="9525"/>
+            <wp:docPr id="27" name="Imagen 27"/>
+            <wp:cNvGraphicFramePr>
+              <a:graphicFrameLocks xmlns:a="http://schemas.openxmlformats.org/drawingml/2006/main" noChangeAspect="1"/>
+            </wp:cNvGraphicFramePr>
+            <a:graphic xmlns:a="http://schemas.openxmlformats.org/drawingml/2006/main">
+              <a:graphicData uri="http://schemas.openxmlformats.org/drawingml/2006/picture">
+                <pic:pic xmlns:pic="http://schemas.openxmlformats.org/drawingml/2006/picture">
+                  <pic:nvPicPr>
+                    <pic:cNvPr id="1" name=""/>
+                    <pic:cNvPicPr/>
+                  </pic:nvPicPr>
+                  <pic:blipFill>
+                    <a:blip r:embed="rId23"/>
+                    <a:stretch>
+                      <a:fillRect/>
+                    </a:stretch>
+                  </pic:blipFill>
+                  <pic:spPr>
+                    <a:xfrm>
+                      <a:off x="0" y="0"/>
+                      <a:ext cx="5532420" cy="4149315"/>
+                    </a:xfrm>
+                    <a:prstGeom prst="rect">
+                      <a:avLst/>
+                    </a:prstGeom>
+                  </pic:spPr>
+                </pic:pic>
+              </a:graphicData>
+            </a:graphic>
+          </wp:inline>
+        </w:drawing>
+      </w:r>
+    </w:p>
+    <w:p>
+      <w:pPr>
+        <w:pStyle w:val="Ttulo2"/>
+        <w:shd w:val="clear" w:color="auto" w:fill="FFFFFF"/>
+        <w:spacing w:before="0" w:beforeAutospacing="0" w:after="0" w:afterAutospacing="0" w:line="336" w:lineRule="atLeast"/>
+        <w:rPr>
+          <w:rFonts w:ascii="Helvetica" w:hAnsi="Helvetica" w:cs="Helvetica"/>
+          <w:color w:val="474747"/>
+        </w:rPr>
+      </w:pPr>
+      <w:r>
+        <w:rPr>
+          <w:rFonts w:ascii="Helvetica" w:hAnsi="Helvetica" w:cs="Helvetica"/>
+          <w:color w:val="474747"/>
+        </w:rPr>
+        <w:t xml:space="preserve">1.4 </w:t>
+      </w:r>
+      <w:proofErr w:type="spellStart"/>
+      <w:r>
+        <w:rPr>
+          <w:rFonts w:ascii="Helvetica" w:hAnsi="Helvetica" w:cs="Helvetica"/>
+          <w:color w:val="474747"/>
+        </w:rPr>
+        <w:t>Boolean</w:t>
+      </w:r>
+      <w:proofErr w:type="spellEnd"/>
+      <w:r>
+        <w:rPr>
+          <w:rFonts w:ascii="Helvetica" w:hAnsi="Helvetica" w:cs="Helvetica"/>
+          <w:color w:val="474747"/>
+        </w:rPr>
+        <w:t xml:space="preserve"> </w:t>
+      </w:r>
+      <w:proofErr w:type="spellStart"/>
+      <w:r>
+        <w:rPr>
+          <w:rFonts w:ascii="Helvetica" w:hAnsi="Helvetica" w:cs="Helvetica"/>
+          <w:color w:val="474747"/>
+        </w:rPr>
+        <w:t>types</w:t>
+      </w:r>
+      <w:proofErr w:type="spellEnd"/>
+      <w:r>
+        <w:rPr>
+          <w:rFonts w:ascii="Helvetica" w:hAnsi="Helvetica" w:cs="Helvetica"/>
+          <w:color w:val="474747"/>
+        </w:rPr>
+        <w:t xml:space="preserve"> in Python</w:t>
+      </w:r>
+    </w:p>
+    <w:p/>
+    <w:p>
+      <w:r>
+        <w:rPr>
+          <w:noProof/>
+          <w:lang w:eastAsia="es-EC"/>
+        </w:rPr>
+        <w:drawing>
+          <wp:inline distT="0" distB="0" distL="0" distR="0" wp14:anchorId="3A7609E6" wp14:editId="432BB7CC">
+            <wp:extent cx="5219700" cy="3028950"/>
+            <wp:effectExtent l="0" t="0" r="0" b="0"/>
+            <wp:docPr id="28" name="Imagen 28"/>
+            <wp:cNvGraphicFramePr>
+              <a:graphicFrameLocks xmlns:a="http://schemas.openxmlformats.org/drawingml/2006/main" noChangeAspect="1"/>
+            </wp:cNvGraphicFramePr>
+            <a:graphic xmlns:a="http://schemas.openxmlformats.org/drawingml/2006/main">
+              <a:graphicData uri="http://schemas.openxmlformats.org/drawingml/2006/picture">
+                <pic:pic xmlns:pic="http://schemas.openxmlformats.org/drawingml/2006/picture">
+                  <pic:nvPicPr>
+                    <pic:cNvPr id="1" name=""/>
+                    <pic:cNvPicPr/>
+                  </pic:nvPicPr>
+                  <pic:blipFill>
+                    <a:blip r:embed="rId24"/>
+                    <a:stretch>
+                      <a:fillRect/>
+                    </a:stretch>
+                  </pic:blipFill>
+                  <pic:spPr>
+                    <a:xfrm>
+                      <a:off x="0" y="0"/>
+                      <a:ext cx="5219700" cy="3028950"/>
+                    </a:xfrm>
+                    <a:prstGeom prst="rect">
+                      <a:avLst/>
+                    </a:prstGeom>
+                  </pic:spPr>
+                </pic:pic>
+              </a:graphicData>
+            </a:graphic>
+          </wp:inline>
+        </w:drawing>
+      </w:r>
+    </w:p>
+    <w:p/>
+    <w:p>
+      <w:r>
+        <w:rPr>
+          <w:noProof/>
+          <w:lang w:eastAsia="es-EC"/>
+        </w:rPr>
+        <w:drawing>
+          <wp:inline distT="0" distB="0" distL="0" distR="0" wp14:anchorId="28AC2242" wp14:editId="4FE1DD73">
+            <wp:extent cx="5010150" cy="4181475"/>
+            <wp:effectExtent l="0" t="0" r="0" b="9525"/>
+            <wp:docPr id="29" name="Imagen 29"/>
+            <wp:cNvGraphicFramePr>
+              <a:graphicFrameLocks xmlns:a="http://schemas.openxmlformats.org/drawingml/2006/main" noChangeAspect="1"/>
+            </wp:cNvGraphicFramePr>
+            <a:graphic xmlns:a="http://schemas.openxmlformats.org/drawingml/2006/main">
+              <a:graphicData uri="http://schemas.openxmlformats.org/drawingml/2006/picture">
+                <pic:pic xmlns:pic="http://schemas.openxmlformats.org/drawingml/2006/picture">
+                  <pic:nvPicPr>
+                    <pic:cNvPr id="1" name=""/>
+                    <pic:cNvPicPr/>
+                  </pic:nvPicPr>
+                  <pic:blipFill>
+                    <a:blip r:embed="rId25"/>
+                    <a:stretch>
+                      <a:fillRect/>
+                    </a:stretch>
+                  </pic:blipFill>
+                  <pic:spPr>
+                    <a:xfrm>
+                      <a:off x="0" y="0"/>
+                      <a:ext cx="5010150" cy="4181475"/>
+                    </a:xfrm>
+                    <a:prstGeom prst="rect">
+                      <a:avLst/>
+                    </a:prstGeom>
+                  </pic:spPr>
+                </pic:pic>
+              </a:graphicData>
+            </a:graphic>
+          </wp:inline>
+        </w:drawing>
+      </w:r>
+    </w:p>
+    <w:p>
+      <w:r>
+        <w:rPr>
+          <w:noProof/>
+          <w:lang w:eastAsia="es-EC"/>
+        </w:rPr>
+        <w:drawing>
+          <wp:inline distT="0" distB="0" distL="0" distR="0" wp14:anchorId="16310639" wp14:editId="3DABD4D9">
+            <wp:extent cx="3135430" cy="2381250"/>
+            <wp:effectExtent l="0" t="0" r="8255" b="0"/>
+            <wp:docPr id="30" name="Imagen 30"/>
+            <wp:cNvGraphicFramePr>
+              <a:graphicFrameLocks xmlns:a="http://schemas.openxmlformats.org/drawingml/2006/main" noChangeAspect="1"/>
+            </wp:cNvGraphicFramePr>
+            <a:graphic xmlns:a="http://schemas.openxmlformats.org/drawingml/2006/main">
+              <a:graphicData uri="http://schemas.openxmlformats.org/drawingml/2006/picture">
+                <pic:pic xmlns:pic="http://schemas.openxmlformats.org/drawingml/2006/picture">
+                  <pic:nvPicPr>
+                    <pic:cNvPr id="1" name=""/>
+                    <pic:cNvPicPr/>
+                  </pic:nvPicPr>
+                  <pic:blipFill>
+                    <a:blip r:embed="rId26"/>
+                    <a:stretch>
+                      <a:fillRect/>
+                    </a:stretch>
+                  </pic:blipFill>
+                  <pic:spPr>
+                    <a:xfrm>
+                      <a:off x="0" y="0"/>
+                      <a:ext cx="3189315" cy="2422174"/>
+                    </a:xfrm>
+                    <a:prstGeom prst="rect">
+                      <a:avLst/>
+                    </a:prstGeom>
+                  </pic:spPr>
+                </pic:pic>
+              </a:graphicData>
+            </a:graphic>
+          </wp:inline>
+        </w:drawing>
+      </w:r>
+      <w:r>
+        <w:rPr>
+          <w:noProof/>
+          <w:lang w:eastAsia="es-EC"/>
+        </w:rPr>
+        <w:drawing>
+          <wp:inline distT="0" distB="0" distL="0" distR="0" wp14:anchorId="79A56142" wp14:editId="32721908">
+            <wp:extent cx="2907817" cy="2657475"/>
+            <wp:effectExtent l="0" t="0" r="6985" b="0"/>
+            <wp:docPr id="31" name="Imagen 31"/>
+            <wp:cNvGraphicFramePr>
+              <a:graphicFrameLocks xmlns:a="http://schemas.openxmlformats.org/drawingml/2006/main" noChangeAspect="1"/>
+            </wp:cNvGraphicFramePr>
+            <a:graphic xmlns:a="http://schemas.openxmlformats.org/drawingml/2006/main">
+              <a:graphicData uri="http://schemas.openxmlformats.org/drawingml/2006/picture">
+                <pic:pic xmlns:pic="http://schemas.openxmlformats.org/drawingml/2006/picture">
+                  <pic:nvPicPr>
+                    <pic:cNvPr id="1" name=""/>
+                    <pic:cNvPicPr/>
+                  </pic:nvPicPr>
+                  <pic:blipFill>
+                    <a:blip r:embed="rId27"/>
+                    <a:stretch>
+                      <a:fillRect/>
+                    </a:stretch>
+                  </pic:blipFill>
+                  <pic:spPr>
+                    <a:xfrm>
+                      <a:off x="0" y="0"/>
+                      <a:ext cx="2942872" cy="2689512"/>
+                    </a:xfrm>
+                    <a:prstGeom prst="rect">
+                      <a:avLst/>
+                    </a:prstGeom>
+                  </pic:spPr>
+                </pic:pic>
+              </a:graphicData>
+            </a:graphic>
+          </wp:inline>
+        </w:drawing>
+      </w:r>
+    </w:p>
+    <w:p>
+      <w:r>
+        <w:rPr>
+          <w:noProof/>
+          <w:lang w:eastAsia="es-EC"/>
+        </w:rPr>
+        <w:drawing>
+          <wp:inline distT="0" distB="0" distL="0" distR="0" wp14:anchorId="5F237231" wp14:editId="65501CEB">
+            <wp:extent cx="6120130" cy="3611880"/>
+            <wp:effectExtent l="0" t="0" r="0" b="7620"/>
+            <wp:docPr id="32" name="Imagen 32"/>
+            <wp:cNvGraphicFramePr>
+              <a:graphicFrameLocks xmlns:a="http://schemas.openxmlformats.org/drawingml/2006/main" noChangeAspect="1"/>
+            </wp:cNvGraphicFramePr>
+            <a:graphic xmlns:a="http://schemas.openxmlformats.org/drawingml/2006/main">
+              <a:graphicData uri="http://schemas.openxmlformats.org/drawingml/2006/picture">
+                <pic:pic xmlns:pic="http://schemas.openxmlformats.org/drawingml/2006/picture">
+                  <pic:nvPicPr>
+                    <pic:cNvPr id="1" name=""/>
+                    <pic:cNvPicPr/>
+                  </pic:nvPicPr>
+                  <pic:blipFill>
+                    <a:blip r:embed="rId28"/>
+                    <a:stretch>
+                      <a:fillRect/>
+                    </a:stretch>
+                  </pic:blipFill>
+                  <pic:spPr>
+                    <a:xfrm>
+                      <a:off x="0" y="0"/>
+                      <a:ext cx="6120130" cy="3611880"/>
+                    </a:xfrm>
+                    <a:prstGeom prst="rect">
+                      <a:avLst/>
+                    </a:prstGeom>
+                  </pic:spPr>
+                </pic:pic>
+              </a:graphicData>
+            </a:graphic>
+          </wp:inline>
+        </w:drawing>
+      </w:r>
+    </w:p>
+    <w:p>
+      <w:r>
+        <w:rPr>
+          <w:noProof/>
+          <w:lang w:eastAsia="es-EC"/>
+        </w:rPr>
+        <w:drawing>
+          <wp:inline distT="0" distB="0" distL="0" distR="0" wp14:anchorId="1820C1F4" wp14:editId="07840601">
+            <wp:extent cx="6120130" cy="4806950"/>
+            <wp:effectExtent l="0" t="0" r="0" b="0"/>
+            <wp:docPr id="33" name="Imagen 33"/>
+            <wp:cNvGraphicFramePr>
+              <a:graphicFrameLocks xmlns:a="http://schemas.openxmlformats.org/drawingml/2006/main" noChangeAspect="1"/>
+            </wp:cNvGraphicFramePr>
+            <a:graphic xmlns:a="http://schemas.openxmlformats.org/drawingml/2006/main">
+              <a:graphicData uri="http://schemas.openxmlformats.org/drawingml/2006/picture">
+                <pic:pic xmlns:pic="http://schemas.openxmlformats.org/drawingml/2006/picture">
+                  <pic:nvPicPr>
+                    <pic:cNvPr id="1" name=""/>
+                    <pic:cNvPicPr/>
+                  </pic:nvPicPr>
+                  <pic:blipFill>
+                    <a:blip r:embed="rId29"/>
+                    <a:stretch>
+                      <a:fillRect/>
+                    </a:stretch>
+                  </pic:blipFill>
+                  <pic:spPr>
+                    <a:xfrm>
+                      <a:off x="0" y="0"/>
+                      <a:ext cx="6120130" cy="4806950"/>
+                    </a:xfrm>
+                    <a:prstGeom prst="rect">
+                      <a:avLst/>
+                    </a:prstGeom>
+                  </pic:spPr>
+                </pic:pic>
+              </a:graphicData>
+            </a:graphic>
+          </wp:inline>
+        </w:drawing>
+      </w:r>
+    </w:p>
+    <w:p/>
+    <w:p>
+      <w:pPr>
+        <w:pStyle w:val="Ttulo2"/>
+        <w:shd w:val="clear" w:color="auto" w:fill="FFFFFF"/>
+        <w:spacing w:before="0" w:beforeAutospacing="0" w:after="0" w:afterAutospacing="0" w:line="336" w:lineRule="atLeast"/>
+        <w:rPr>
+          <w:rFonts w:ascii="Helvetica" w:hAnsi="Helvetica" w:cs="Helvetica"/>
+          <w:color w:val="474747"/>
+        </w:rPr>
+      </w:pPr>
+      <w:r>
+        <w:rPr>
+          <w:rFonts w:ascii="Helvetica" w:hAnsi="Helvetica" w:cs="Helvetica"/>
+          <w:color w:val="474747"/>
+        </w:rPr>
+        <w:t xml:space="preserve">1.5 </w:t>
+      </w:r>
+      <w:proofErr w:type="spellStart"/>
+      <w:r>
+        <w:rPr>
+          <w:rFonts w:ascii="Helvetica" w:hAnsi="Helvetica" w:cs="Helvetica"/>
+          <w:color w:val="474747"/>
+        </w:rPr>
+        <w:t>Assignment</w:t>
+      </w:r>
+      <w:proofErr w:type="spellEnd"/>
+      <w:r>
+        <w:rPr>
+          <w:rFonts w:ascii="Helvetica" w:hAnsi="Helvetica" w:cs="Helvetica"/>
+          <w:color w:val="474747"/>
+        </w:rPr>
+        <w:t xml:space="preserve"> </w:t>
+      </w:r>
+      <w:proofErr w:type="spellStart"/>
+      <w:r>
+        <w:rPr>
+          <w:rFonts w:ascii="Helvetica" w:hAnsi="Helvetica" w:cs="Helvetica"/>
+          <w:color w:val="474747"/>
+        </w:rPr>
+        <w:t>Operations</w:t>
+      </w:r>
+      <w:proofErr w:type="spellEnd"/>
+    </w:p>
+    <w:p>
+      <w:r>
+        <w:rPr>
+          <w:noProof/>
+          <w:lang w:eastAsia="es-EC"/>
+        </w:rPr>
+        <w:drawing>
+          <wp:inline distT="0" distB="0" distL="0" distR="0" wp14:anchorId="50379B29" wp14:editId="70931A33">
+            <wp:extent cx="4819650" cy="2857500"/>
+            <wp:effectExtent l="0" t="0" r="0" b="0"/>
+            <wp:docPr id="34" name="Imagen 34"/>
+            <wp:cNvGraphicFramePr>
+              <a:graphicFrameLocks xmlns:a="http://schemas.openxmlformats.org/drawingml/2006/main" noChangeAspect="1"/>
+            </wp:cNvGraphicFramePr>
+            <a:graphic xmlns:a="http://schemas.openxmlformats.org/drawingml/2006/main">
+              <a:graphicData uri="http://schemas.openxmlformats.org/drawingml/2006/picture">
+                <pic:pic xmlns:pic="http://schemas.openxmlformats.org/drawingml/2006/picture">
+                  <pic:nvPicPr>
+                    <pic:cNvPr id="1" name=""/>
+                    <pic:cNvPicPr/>
+                  </pic:nvPicPr>
+                  <pic:blipFill>
+                    <a:blip r:embed="rId30"/>
+                    <a:stretch>
+                      <a:fillRect/>
+                    </a:stretch>
+                  </pic:blipFill>
+                  <pic:spPr>
+                    <a:xfrm>
+                      <a:off x="0" y="0"/>
+                      <a:ext cx="4819650" cy="2857500"/>
+                    </a:xfrm>
+                    <a:prstGeom prst="rect">
+                      <a:avLst/>
+                    </a:prstGeom>
+                  </pic:spPr>
+                </pic:pic>
+              </a:graphicData>
+            </a:graphic>
+          </wp:inline>
+        </w:drawing>
+      </w:r>
+    </w:p>
+    <w:p>
+      <w:r>
+        <w:rPr>
+          <w:noProof/>
+          <w:lang w:eastAsia="es-EC"/>
+        </w:rPr>
+        <w:drawing>
+          <wp:inline distT="0" distB="0" distL="0" distR="0" wp14:anchorId="551BCFD8" wp14:editId="2701878F">
+            <wp:extent cx="3038475" cy="1820720"/>
+            <wp:effectExtent l="0" t="0" r="0" b="8255"/>
+            <wp:docPr id="35" name="Imagen 35"/>
+            <wp:cNvGraphicFramePr>
+              <a:graphicFrameLocks xmlns:a="http://schemas.openxmlformats.org/drawingml/2006/main" noChangeAspect="1"/>
+            </wp:cNvGraphicFramePr>
+            <a:graphic xmlns:a="http://schemas.openxmlformats.org/drawingml/2006/main">
+              <a:graphicData uri="http://schemas.openxmlformats.org/drawingml/2006/picture">
+                <pic:pic xmlns:pic="http://schemas.openxmlformats.org/drawingml/2006/picture">
+                  <pic:nvPicPr>
+                    <pic:cNvPr id="1" name=""/>
+                    <pic:cNvPicPr/>
+                  </pic:nvPicPr>
+                  <pic:blipFill>
+                    <a:blip r:embed="rId31"/>
+                    <a:stretch>
+                      <a:fillRect/>
+                    </a:stretch>
+                  </pic:blipFill>
+                  <pic:spPr>
+                    <a:xfrm>
+                      <a:off x="0" y="0"/>
+                      <a:ext cx="3053705" cy="1829846"/>
+                    </a:xfrm>
+                    <a:prstGeom prst="rect">
+                      <a:avLst/>
+                    </a:prstGeom>
+                  </pic:spPr>
+                </pic:pic>
+              </a:graphicData>
+            </a:graphic>
+          </wp:inline>
+        </w:drawing>
+      </w:r>
+      <w:r>
+        <w:rPr>
+          <w:noProof/>
+          <w:lang w:eastAsia="es-EC"/>
+        </w:rPr>
+        <w:drawing>
+          <wp:inline distT="0" distB="0" distL="0" distR="0" wp14:anchorId="6DD6FA49" wp14:editId="3BA89DA7">
+            <wp:extent cx="2632505" cy="1866900"/>
+            <wp:effectExtent l="0" t="0" r="0" b="0"/>
+            <wp:docPr id="36" name="Imagen 36"/>
+            <wp:cNvGraphicFramePr>
+              <a:graphicFrameLocks xmlns:a="http://schemas.openxmlformats.org/drawingml/2006/main" noChangeAspect="1"/>
+            </wp:cNvGraphicFramePr>
+            <a:graphic xmlns:a="http://schemas.openxmlformats.org/drawingml/2006/main">
+              <a:graphicData uri="http://schemas.openxmlformats.org/drawingml/2006/picture">
+                <pic:pic xmlns:pic="http://schemas.openxmlformats.org/drawingml/2006/picture">
+                  <pic:nvPicPr>
+                    <pic:cNvPr id="1" name=""/>
+                    <pic:cNvPicPr/>
+                  </pic:nvPicPr>
+                  <pic:blipFill>
+                    <a:blip r:embed="rId32"/>
+                    <a:stretch>
+                      <a:fillRect/>
+                    </a:stretch>
+                  </pic:blipFill>
+                  <pic:spPr>
+                    <a:xfrm>
+                      <a:off x="0" y="0"/>
+                      <a:ext cx="2657124" cy="1884359"/>
+                    </a:xfrm>
+                    <a:prstGeom prst="rect">
+                      <a:avLst/>
+                    </a:prstGeom>
+                  </pic:spPr>
+                </pic:pic>
+              </a:graphicData>
+            </a:graphic>
+          </wp:inline>
+        </w:drawing>
+      </w:r>
+    </w:p>
+    <w:p>
+      <w:r>
+        <w:rPr>
+          <w:noProof/>
+          <w:lang w:eastAsia="es-EC"/>
+        </w:rPr>
+        <w:drawing>
+          <wp:inline distT="0" distB="0" distL="0" distR="0" wp14:anchorId="6B668D34" wp14:editId="2B027922">
+            <wp:extent cx="5972175" cy="4162425"/>
+            <wp:effectExtent l="0" t="0" r="9525" b="9525"/>
+            <wp:docPr id="37" name="Imagen 37"/>
+            <wp:cNvGraphicFramePr>
+              <a:graphicFrameLocks xmlns:a="http://schemas.openxmlformats.org/drawingml/2006/main" noChangeAspect="1"/>
+            </wp:cNvGraphicFramePr>
+            <a:graphic xmlns:a="http://schemas.openxmlformats.org/drawingml/2006/main">
+              <a:graphicData uri="http://schemas.openxmlformats.org/drawingml/2006/picture">
+                <pic:pic xmlns:pic="http://schemas.openxmlformats.org/drawingml/2006/picture">
+                  <pic:nvPicPr>
+                    <pic:cNvPr id="1" name=""/>
+                    <pic:cNvPicPr/>
+                  </pic:nvPicPr>
+                  <pic:blipFill>
+                    <a:blip r:embed="rId33"/>
+                    <a:stretch>
+                      <a:fillRect/>
+                    </a:stretch>
+                  </pic:blipFill>
+                  <pic:spPr>
+                    <a:xfrm>
+                      <a:off x="0" y="0"/>
+                      <a:ext cx="5972175" cy="4162425"/>
+                    </a:xfrm>
+                    <a:prstGeom prst="rect">
+                      <a:avLst/>
+                    </a:prstGeom>
+                  </pic:spPr>
+                </pic:pic>
+              </a:graphicData>
+            </a:graphic>
+          </wp:inline>
+        </w:drawing>
+      </w:r>
+    </w:p>
+    <w:p>
+      <w:pPr>
+        <w:pStyle w:val="Ttulo2"/>
+        <w:shd w:val="clear" w:color="auto" w:fill="FFFFFF"/>
+        <w:spacing w:before="0" w:beforeAutospacing="0" w:after="0" w:afterAutospacing="0" w:line="336" w:lineRule="atLeast"/>
+        <w:rPr>
+          <w:rFonts w:ascii="Helvetica" w:hAnsi="Helvetica" w:cs="Helvetica"/>
+          <w:color w:val="474747"/>
+        </w:rPr>
+      </w:pPr>
+      <w:r>
+        <w:rPr>
+          <w:rFonts w:ascii="Helvetica" w:hAnsi="Helvetica" w:cs="Helvetica"/>
+          <w:color w:val="474747"/>
+        </w:rPr>
+        <w:t xml:space="preserve">1.6 </w:t>
+      </w:r>
+      <w:proofErr w:type="spellStart"/>
+      <w:r>
+        <w:rPr>
+          <w:rFonts w:ascii="Helvetica" w:hAnsi="Helvetica" w:cs="Helvetica"/>
+          <w:color w:val="474747"/>
+        </w:rPr>
+        <w:t>The</w:t>
+      </w:r>
+      <w:proofErr w:type="spellEnd"/>
+      <w:r>
+        <w:rPr>
+          <w:rFonts w:ascii="Helvetica" w:hAnsi="Helvetica" w:cs="Helvetica"/>
+          <w:color w:val="474747"/>
+        </w:rPr>
+        <w:t xml:space="preserve"> </w:t>
+      </w:r>
+      <w:proofErr w:type="spellStart"/>
+      <w:r>
+        <w:rPr>
+          <w:rFonts w:ascii="Helvetica" w:hAnsi="Helvetica" w:cs="Helvetica"/>
+          <w:color w:val="474747"/>
+        </w:rPr>
+        <w:t>if</w:t>
+      </w:r>
+      <w:proofErr w:type="spellEnd"/>
+      <w:r>
+        <w:rPr>
+          <w:rFonts w:ascii="Helvetica" w:hAnsi="Helvetica" w:cs="Helvetica"/>
+          <w:color w:val="474747"/>
+        </w:rPr>
+        <w:t xml:space="preserve"> </w:t>
+      </w:r>
+      <w:proofErr w:type="spellStart"/>
+      <w:r>
+        <w:rPr>
+          <w:rFonts w:ascii="Helvetica" w:hAnsi="Helvetica" w:cs="Helvetica"/>
+          <w:color w:val="474747"/>
+        </w:rPr>
+        <w:t>statement</w:t>
+      </w:r>
+      <w:proofErr w:type="spellEnd"/>
+    </w:p>
+    <w:p>
+      <w:pPr>
+        <w:pStyle w:val="Ttulo2"/>
+        <w:shd w:val="clear" w:color="auto" w:fill="FFFFFF"/>
+        <w:spacing w:before="0" w:beforeAutospacing="0" w:after="0" w:afterAutospacing="0" w:line="336" w:lineRule="atLeast"/>
+        <w:rPr>
+          <w:rFonts w:ascii="Helvetica" w:hAnsi="Helvetica" w:cs="Helvetica"/>
+          <w:color w:val="474747"/>
+        </w:rPr>
+      </w:pPr>
+    </w:p>
+    <w:p>
+      <w:r>
+        <w:rPr>
+          <w:noProof/>
+          <w:lang w:eastAsia="es-EC"/>
+        </w:rPr>
+        <w:drawing>
+          <wp:inline distT="0" distB="0" distL="0" distR="0" wp14:anchorId="573C97E8" wp14:editId="70D81977">
+            <wp:extent cx="4924425" cy="3619500"/>
+            <wp:effectExtent l="0" t="0" r="9525" b="0"/>
+            <wp:docPr id="38" name="Imagen 38"/>
+            <wp:cNvGraphicFramePr>
+              <a:graphicFrameLocks xmlns:a="http://schemas.openxmlformats.org/drawingml/2006/main" noChangeAspect="1"/>
+            </wp:cNvGraphicFramePr>
+            <a:graphic xmlns:a="http://schemas.openxmlformats.org/drawingml/2006/main">
+              <a:graphicData uri="http://schemas.openxmlformats.org/drawingml/2006/picture">
+                <pic:pic xmlns:pic="http://schemas.openxmlformats.org/drawingml/2006/picture">
+                  <pic:nvPicPr>
+                    <pic:cNvPr id="1" name=""/>
+                    <pic:cNvPicPr/>
+                  </pic:nvPicPr>
+                  <pic:blipFill>
+                    <a:blip r:embed="rId34"/>
+                    <a:stretch>
+                      <a:fillRect/>
+                    </a:stretch>
+                  </pic:blipFill>
+                  <pic:spPr>
+                    <a:xfrm>
+                      <a:off x="0" y="0"/>
+                      <a:ext cx="4924425" cy="3619500"/>
+                    </a:xfrm>
+                    <a:prstGeom prst="rect">
+                      <a:avLst/>
+                    </a:prstGeom>
+                  </pic:spPr>
+                </pic:pic>
+              </a:graphicData>
+            </a:graphic>
+          </wp:inline>
+        </w:drawing>
+      </w:r>
+    </w:p>
+    <w:p>
+      <w:r>
+        <w:rPr>
+          <w:noProof/>
+          <w:lang w:eastAsia="es-EC"/>
+        </w:rPr>
+        <w:drawing>
+          <wp:inline distT="0" distB="0" distL="0" distR="0" wp14:anchorId="6437E383" wp14:editId="1A02BC59">
+            <wp:extent cx="5391150" cy="3505200"/>
+            <wp:effectExtent l="0" t="0" r="0" b="0"/>
+            <wp:docPr id="39" name="Imagen 39"/>
+            <wp:cNvGraphicFramePr>
+              <a:graphicFrameLocks xmlns:a="http://schemas.openxmlformats.org/drawingml/2006/main" noChangeAspect="1"/>
+            </wp:cNvGraphicFramePr>
+            <a:graphic xmlns:a="http://schemas.openxmlformats.org/drawingml/2006/main">
+              <a:graphicData uri="http://schemas.openxmlformats.org/drawingml/2006/picture">
+                <pic:pic xmlns:pic="http://schemas.openxmlformats.org/drawingml/2006/picture">
+                  <pic:nvPicPr>
+                    <pic:cNvPr id="1" name=""/>
+                    <pic:cNvPicPr/>
+                  </pic:nvPicPr>
+                  <pic:blipFill>
+                    <a:blip r:embed="rId35"/>
+                    <a:stretch>
+                      <a:fillRect/>
+                    </a:stretch>
+                  </pic:blipFill>
+                  <pic:spPr>
+                    <a:xfrm>
+                      <a:off x="0" y="0"/>
+                      <a:ext cx="5391150" cy="3505200"/>
+                    </a:xfrm>
+                    <a:prstGeom prst="rect">
+                      <a:avLst/>
+                    </a:prstGeom>
+                  </pic:spPr>
+                </pic:pic>
+              </a:graphicData>
+            </a:graphic>
+          </wp:inline>
+        </w:drawing>
+      </w:r>
+    </w:p>
+    <w:p/>
+    <w:p>
+      <w:r>
+        <w:rPr>
+          <w:noProof/>
+          <w:lang w:eastAsia="es-EC"/>
+        </w:rPr>
+        <w:drawing>
+          <wp:inline distT="0" distB="0" distL="0" distR="0" wp14:anchorId="6996D97B" wp14:editId="04DF909C">
+            <wp:extent cx="5210175" cy="3695700"/>
+            <wp:effectExtent l="0" t="0" r="9525" b="0"/>
+            <wp:docPr id="40" name="Imagen 40"/>
+            <wp:cNvGraphicFramePr>
+              <a:graphicFrameLocks xmlns:a="http://schemas.openxmlformats.org/drawingml/2006/main" noChangeAspect="1"/>
+            </wp:cNvGraphicFramePr>
+            <a:graphic xmlns:a="http://schemas.openxmlformats.org/drawingml/2006/main">
+              <a:graphicData uri="http://schemas.openxmlformats.org/drawingml/2006/picture">
+                <pic:pic xmlns:pic="http://schemas.openxmlformats.org/drawingml/2006/picture">
+                  <pic:nvPicPr>
+                    <pic:cNvPr id="1" name=""/>
+                    <pic:cNvPicPr/>
+                  </pic:nvPicPr>
+                  <pic:blipFill>
+                    <a:blip r:embed="rId36"/>
+                    <a:stretch>
+                      <a:fillRect/>
+                    </a:stretch>
+                  </pic:blipFill>
+                  <pic:spPr>
+                    <a:xfrm>
+                      <a:off x="0" y="0"/>
+                      <a:ext cx="5210175" cy="3695700"/>
+                    </a:xfrm>
+                    <a:prstGeom prst="rect">
+                      <a:avLst/>
+                    </a:prstGeom>
+                  </pic:spPr>
+                </pic:pic>
+              </a:graphicData>
+            </a:graphic>
+          </wp:inline>
+        </w:drawing>
+      </w:r>
+    </w:p>
+    <w:p/>
+    <w:p>
+      <w:r>
+        <w:rPr>
+          <w:noProof/>
+          <w:lang w:eastAsia="es-EC"/>
+        </w:rPr>
+        <w:drawing>
+          <wp:inline distT="0" distB="0" distL="0" distR="0" wp14:anchorId="521D5AD6" wp14:editId="12D35385">
+            <wp:extent cx="6120130" cy="4117975"/>
+            <wp:effectExtent l="0" t="0" r="0" b="0"/>
+            <wp:docPr id="41" name="Imagen 41"/>
+            <wp:cNvGraphicFramePr>
+              <a:graphicFrameLocks xmlns:a="http://schemas.openxmlformats.org/drawingml/2006/main" noChangeAspect="1"/>
+            </wp:cNvGraphicFramePr>
+            <a:graphic xmlns:a="http://schemas.openxmlformats.org/drawingml/2006/main">
+              <a:graphicData uri="http://schemas.openxmlformats.org/drawingml/2006/picture">
+                <pic:pic xmlns:pic="http://schemas.openxmlformats.org/drawingml/2006/picture">
+                  <pic:nvPicPr>
+                    <pic:cNvPr id="1" name=""/>
+                    <pic:cNvPicPr/>
+                  </pic:nvPicPr>
+                  <pic:blipFill>
+                    <a:blip r:embed="rId37"/>
+                    <a:stretch>
+                      <a:fillRect/>
+                    </a:stretch>
+                  </pic:blipFill>
+                  <pic:spPr>
+                    <a:xfrm>
+                      <a:off x="0" y="0"/>
+                      <a:ext cx="6120130" cy="4117975"/>
+                    </a:xfrm>
+                    <a:prstGeom prst="rect">
+                      <a:avLst/>
+                    </a:prstGeom>
+                  </pic:spPr>
+                </pic:pic>
+              </a:graphicData>
+            </a:graphic>
+          </wp:inline>
+        </w:drawing>
+      </w:r>
+    </w:p>
+    <w:p>
+      <w:pPr>
+        <w:rPr>
+          <w:b/>
+        </w:rPr>
+      </w:pPr>
+      <w:r>
+        <w:tab/>
+      </w:r>
+      <w:r>
+        <w:rPr>
+          <w:b/>
+        </w:rPr>
+        <w:t>Ejemplo:</w:t>
+      </w:r>
+    </w:p>
+    <w:p>
+      <w:pPr>
+        <w:spacing w:after="0"/>
+        <w:ind w:left="709"/>
+        <w:rPr>
+          <w:lang w:val="en-US"/>
+        </w:rPr>
+      </w:pPr>
+      <w:r>
+        <w:rPr>
+          <w:lang w:val="en-US"/>
+        </w:rPr>
+        <w:t xml:space="preserve">x = </w:t>
+      </w:r>
+      <w:proofErr w:type="spellStart"/>
+      <w:proofErr w:type="gramStart"/>
+      <w:r>
+        <w:rPr>
+          <w:lang w:val="en-US"/>
+        </w:rPr>
+        <w:t>int</w:t>
+      </w:r>
+      <w:proofErr w:type="spellEnd"/>
+      <w:r>
+        <w:rPr>
+          <w:lang w:val="en-US"/>
+        </w:rPr>
+        <w:t>(</w:t>
+      </w:r>
+      <w:proofErr w:type="gramEnd"/>
+      <w:r>
+        <w:rPr>
+          <w:lang w:val="en-US"/>
+        </w:rPr>
+        <w:t>input("Enter an integer: "))</w:t>
+      </w:r>
+    </w:p>
+    <w:p>
+      <w:pPr>
+        <w:spacing w:after="0"/>
+        <w:ind w:left="709"/>
+        <w:rPr>
+          <w:lang w:val="en-US"/>
+        </w:rPr>
+      </w:pPr>
+      <w:r>
+        <w:rPr>
+          <w:lang w:val="en-US"/>
+        </w:rPr>
+        <w:t xml:space="preserve">y = </w:t>
+      </w:r>
+      <w:proofErr w:type="spellStart"/>
+      <w:proofErr w:type="gramStart"/>
+      <w:r>
+        <w:rPr>
+          <w:lang w:val="en-US"/>
+        </w:rPr>
+        <w:t>int</w:t>
+      </w:r>
+      <w:proofErr w:type="spellEnd"/>
+      <w:r>
+        <w:rPr>
+          <w:lang w:val="en-US"/>
+        </w:rPr>
+        <w:t>(</w:t>
+      </w:r>
+      <w:proofErr w:type="gramEnd"/>
+      <w:r>
+        <w:rPr>
+          <w:lang w:val="en-US"/>
+        </w:rPr>
+        <w:t>input("Enter a second integer"))</w:t>
+      </w:r>
+    </w:p>
+    <w:p>
+      <w:pPr>
+        <w:spacing w:after="0"/>
+        <w:ind w:left="709"/>
+        <w:rPr>
+          <w:lang w:val="en-US"/>
+        </w:rPr>
+      </w:pPr>
+      <w:r>
+        <w:rPr>
+          <w:lang w:val="en-US"/>
+        </w:rPr>
+        <w:t xml:space="preserve">if </w:t>
+      </w:r>
+      <w:proofErr w:type="spellStart"/>
+      <w:r>
+        <w:rPr>
+          <w:lang w:val="en-US"/>
+        </w:rPr>
+        <w:t>x%y</w:t>
+      </w:r>
+      <w:proofErr w:type="spellEnd"/>
+      <w:r>
+        <w:rPr>
+          <w:lang w:val="en-US"/>
+        </w:rPr>
+        <w:t xml:space="preserve"> == 0:</w:t>
+      </w:r>
+    </w:p>
+    <w:p>
+      <w:pPr>
+        <w:spacing w:after="0"/>
+        <w:ind w:left="709"/>
+        <w:rPr>
+          <w:lang w:val="en-US"/>
+        </w:rPr>
+      </w:pPr>
+      <w:r>
+        <w:rPr>
+          <w:lang w:val="en-US"/>
+        </w:rPr>
+        <w:t xml:space="preserve">    </w:t>
+      </w:r>
+      <w:proofErr w:type="gramStart"/>
+      <w:r>
+        <w:rPr>
+          <w:lang w:val="en-US"/>
+        </w:rPr>
+        <w:t>print(</w:t>
+      </w:r>
+      <w:proofErr w:type="spellStart"/>
+      <w:proofErr w:type="gramEnd"/>
+      <w:r>
+        <w:rPr>
+          <w:lang w:val="en-US"/>
+        </w:rPr>
+        <w:t>x,"is</w:t>
+      </w:r>
+      <w:proofErr w:type="spellEnd"/>
+      <w:r>
+        <w:rPr>
+          <w:lang w:val="en-US"/>
+        </w:rPr>
+        <w:t xml:space="preserve"> divisible </w:t>
+      </w:r>
+      <w:proofErr w:type="spellStart"/>
+      <w:r>
+        <w:rPr>
+          <w:lang w:val="en-US"/>
+        </w:rPr>
+        <w:t>by",y</w:t>
+      </w:r>
+      <w:proofErr w:type="spellEnd"/>
+      <w:r>
+        <w:rPr>
+          <w:lang w:val="en-US"/>
+        </w:rPr>
+        <w:t>) #This block will execute if the remainder of x/y is zero</w:t>
+      </w:r>
+    </w:p>
+    <w:p>
+      <w:pPr>
+        <w:spacing w:after="0"/>
+        <w:ind w:left="709"/>
+      </w:pPr>
+      <w:proofErr w:type="spellStart"/>
+      <w:r>
+        <w:t>else</w:t>
+      </w:r>
+      <w:proofErr w:type="spellEnd"/>
+      <w:r>
+        <w:t>:</w:t>
+      </w:r>
+    </w:p>
+    <w:p>
+      <w:pPr>
+        <w:spacing w:after="0"/>
+        <w:ind w:left="709"/>
+        <w:rPr>
+          <w:lang w:val="en-US"/>
+        </w:rPr>
+      </w:pPr>
+      <w:r>
+        <w:rPr>
+          <w:lang w:val="en-US"/>
+        </w:rPr>
+        <w:t xml:space="preserve">    </w:t>
+      </w:r>
+      <w:proofErr w:type="gramStart"/>
+      <w:r>
+        <w:rPr>
+          <w:lang w:val="en-US"/>
+        </w:rPr>
+        <w:t>print(</w:t>
+      </w:r>
+      <w:proofErr w:type="spellStart"/>
+      <w:proofErr w:type="gramEnd"/>
+      <w:r>
+        <w:rPr>
+          <w:lang w:val="en-US"/>
+        </w:rPr>
+        <w:t>x,"is</w:t>
+      </w:r>
+      <w:proofErr w:type="spellEnd"/>
+      <w:r>
+        <w:rPr>
+          <w:lang w:val="en-US"/>
+        </w:rPr>
+        <w:t xml:space="preserve"> not divisible </w:t>
+      </w:r>
+      <w:proofErr w:type="spellStart"/>
+      <w:r>
+        <w:rPr>
+          <w:lang w:val="en-US"/>
+        </w:rPr>
+        <w:t>by",y</w:t>
+      </w:r>
+      <w:proofErr w:type="spellEnd"/>
+      <w:r>
+        <w:rPr>
+          <w:lang w:val="en-US"/>
+        </w:rPr>
+        <w:t>)</w:t>
+      </w:r>
+    </w:p>
+    <w:p>
+      <w:pPr>
+        <w:spacing w:after="0"/>
+        <w:ind w:left="709"/>
+        <w:rPr>
+          <w:lang w:val="en-US"/>
+        </w:rPr>
+      </w:pPr>
+    </w:p>
+    <w:p>
+      <w:pPr>
+        <w:spacing w:after="0"/>
+        <w:ind w:left="709"/>
+        <w:rPr>
+          <w:b/>
+          <w:lang w:val="en-US"/>
+        </w:rPr>
+      </w:pPr>
+      <w:proofErr w:type="spellStart"/>
+      <w:r>
+        <w:rPr>
+          <w:b/>
+          <w:lang w:val="en-US"/>
+        </w:rPr>
+        <w:t>Ejemplo</w:t>
+      </w:r>
+      <w:proofErr w:type="spellEnd"/>
+      <w:r>
+        <w:rPr>
+          <w:b/>
+          <w:lang w:val="en-US"/>
+        </w:rPr>
+        <w:t>:</w:t>
+      </w:r>
+    </w:p>
+    <w:p>
+      <w:pPr>
+        <w:spacing w:after="0"/>
+        <w:ind w:left="709"/>
+        <w:rPr>
+          <w:lang w:val="en-US"/>
+        </w:rPr>
+      </w:pPr>
+    </w:p>
+    <w:p>
+      <w:pPr>
+        <w:spacing w:after="0"/>
+        <w:ind w:left="709"/>
+        <w:rPr>
+          <w:lang w:val="en-US"/>
+        </w:rPr>
+      </w:pPr>
+      <w:proofErr w:type="spellStart"/>
+      <w:r>
+        <w:rPr>
+          <w:lang w:val="en-US"/>
+        </w:rPr>
+        <w:t>purchase_price</w:t>
+      </w:r>
+      <w:proofErr w:type="spellEnd"/>
+      <w:r>
+        <w:rPr>
+          <w:lang w:val="en-US"/>
+        </w:rPr>
+        <w:t xml:space="preserve"> = </w:t>
+      </w:r>
+      <w:proofErr w:type="gramStart"/>
+      <w:r>
+        <w:rPr>
+          <w:lang w:val="en-US"/>
+        </w:rPr>
+        <w:t>float(</w:t>
+      </w:r>
+      <w:proofErr w:type="gramEnd"/>
+      <w:r>
+        <w:rPr>
+          <w:lang w:val="en-US"/>
+        </w:rPr>
+        <w:t>input("Enter the purchase price of the stock: "))</w:t>
+      </w:r>
+    </w:p>
+    <w:p>
+      <w:pPr>
+        <w:spacing w:after="0"/>
+        <w:ind w:left="709"/>
+        <w:rPr>
+          <w:lang w:val="en-US"/>
+        </w:rPr>
+      </w:pPr>
+      <w:proofErr w:type="spellStart"/>
+      <w:r>
+        <w:rPr>
+          <w:lang w:val="en-US"/>
+        </w:rPr>
+        <w:t>price_now</w:t>
+      </w:r>
+      <w:proofErr w:type="spellEnd"/>
+      <w:r>
+        <w:rPr>
+          <w:lang w:val="en-US"/>
+        </w:rPr>
+        <w:t xml:space="preserve"> = </w:t>
+      </w:r>
+      <w:proofErr w:type="gramStart"/>
+      <w:r>
+        <w:rPr>
+          <w:lang w:val="en-US"/>
+        </w:rPr>
+        <w:t>float(</w:t>
+      </w:r>
+      <w:proofErr w:type="gramEnd"/>
+      <w:r>
+        <w:rPr>
+          <w:lang w:val="en-US"/>
+        </w:rPr>
+        <w:t>input("Enter the current price of the stock: "))</w:t>
+      </w:r>
+    </w:p>
+    <w:p>
+      <w:pPr>
+        <w:spacing w:after="0"/>
+        <w:ind w:left="709"/>
+        <w:rPr>
+          <w:lang w:val="en-US"/>
+        </w:rPr>
+      </w:pPr>
+      <w:r>
+        <w:rPr>
+          <w:lang w:val="en-US"/>
+        </w:rPr>
+        <w:t xml:space="preserve">if </w:t>
+      </w:r>
+      <w:proofErr w:type="spellStart"/>
+      <w:r>
+        <w:rPr>
+          <w:lang w:val="en-US"/>
+        </w:rPr>
+        <w:t>price_now</w:t>
+      </w:r>
+      <w:proofErr w:type="spellEnd"/>
+      <w:r>
+        <w:rPr>
+          <w:lang w:val="en-US"/>
+        </w:rPr>
+        <w:t xml:space="preserve"> &lt; </w:t>
+      </w:r>
+      <w:proofErr w:type="spellStart"/>
+      <w:r>
+        <w:rPr>
+          <w:lang w:val="en-US"/>
+        </w:rPr>
+        <w:t>purchase_price</w:t>
+      </w:r>
+      <w:proofErr w:type="spellEnd"/>
+      <w:r>
+        <w:rPr>
+          <w:lang w:val="en-US"/>
+        </w:rPr>
+        <w:t xml:space="preserve"> * 0.9:</w:t>
+      </w:r>
+    </w:p>
+    <w:p>
+      <w:pPr>
+        <w:spacing w:after="0"/>
+        <w:ind w:left="709"/>
+        <w:rPr>
+          <w:lang w:val="en-US"/>
+        </w:rPr>
+      </w:pPr>
+      <w:r>
+        <w:rPr>
+          <w:lang w:val="en-US"/>
+        </w:rPr>
+        <w:t xml:space="preserve">    </w:t>
+      </w:r>
+      <w:proofErr w:type="gramStart"/>
+      <w:r>
+        <w:rPr>
+          <w:lang w:val="en-US"/>
+        </w:rPr>
+        <w:t>print(</w:t>
+      </w:r>
+      <w:proofErr w:type="gramEnd"/>
+      <w:r>
+        <w:rPr>
+          <w:lang w:val="en-US"/>
+        </w:rPr>
+        <w:t>"STOP LOSS: Sell the stock! ")</w:t>
+      </w:r>
+    </w:p>
+    <w:p>
+      <w:pPr>
+        <w:spacing w:after="0"/>
+        <w:ind w:left="709"/>
+        <w:rPr>
+          <w:lang w:val="en-US"/>
+        </w:rPr>
+      </w:pPr>
+      <w:proofErr w:type="spellStart"/>
+      <w:r>
+        <w:rPr>
+          <w:lang w:val="en-US"/>
+        </w:rPr>
+        <w:t>elif</w:t>
+      </w:r>
+      <w:proofErr w:type="spellEnd"/>
+      <w:r>
+        <w:rPr>
+          <w:lang w:val="en-US"/>
+        </w:rPr>
+        <w:t xml:space="preserve"> </w:t>
+      </w:r>
+      <w:proofErr w:type="spellStart"/>
+      <w:r>
+        <w:rPr>
+          <w:lang w:val="en-US"/>
+        </w:rPr>
+        <w:t>price_now</w:t>
+      </w:r>
+      <w:proofErr w:type="spellEnd"/>
+      <w:r>
+        <w:rPr>
+          <w:lang w:val="en-US"/>
+        </w:rPr>
+        <w:t xml:space="preserve"> &gt; </w:t>
+      </w:r>
+      <w:proofErr w:type="spellStart"/>
+      <w:r>
+        <w:rPr>
+          <w:lang w:val="en-US"/>
+        </w:rPr>
+        <w:t>purchase_price</w:t>
+      </w:r>
+      <w:proofErr w:type="spellEnd"/>
+      <w:r>
+        <w:rPr>
+          <w:lang w:val="en-US"/>
+        </w:rPr>
+        <w:t xml:space="preserve"> * 1.2:</w:t>
+      </w:r>
+    </w:p>
+    <w:p>
+      <w:pPr>
+        <w:spacing w:after="0"/>
+        <w:ind w:left="709"/>
+        <w:rPr>
+          <w:lang w:val="en-US"/>
+        </w:rPr>
+      </w:pPr>
+      <w:r>
+        <w:rPr>
+          <w:lang w:val="en-US"/>
+        </w:rPr>
+        <w:t xml:space="preserve">    </w:t>
+      </w:r>
+      <w:proofErr w:type="gramStart"/>
+      <w:r>
+        <w:rPr>
+          <w:lang w:val="en-US"/>
+        </w:rPr>
+        <w:t>print(</w:t>
+      </w:r>
+      <w:proofErr w:type="gramEnd"/>
+      <w:r>
+        <w:rPr>
+          <w:lang w:val="en-US"/>
+        </w:rPr>
+        <w:t>"PROFIT TAKING: Sell the stock!")</w:t>
+      </w:r>
+    </w:p>
+    <w:p>
+      <w:pPr>
+        <w:spacing w:after="0"/>
+        <w:ind w:left="709"/>
+        <w:rPr>
+          <w:lang w:val="en-US"/>
+        </w:rPr>
+      </w:pPr>
+      <w:r>
+        <w:rPr>
+          <w:lang w:val="en-US"/>
+        </w:rPr>
+        <w:t>else:</w:t>
+      </w:r>
+    </w:p>
+    <w:p>
+      <w:pPr>
+        <w:spacing w:after="0"/>
+        <w:ind w:left="709"/>
+        <w:rPr>
+          <w:lang w:val="en-US"/>
+        </w:rPr>
+      </w:pPr>
+      <w:r>
+        <w:rPr>
+          <w:lang w:val="en-US"/>
+        </w:rPr>
+        <w:t xml:space="preserve">    </w:t>
+      </w:r>
+      <w:proofErr w:type="gramStart"/>
+      <w:r>
+        <w:rPr>
+          <w:lang w:val="en-US"/>
+        </w:rPr>
+        <w:t>print(</w:t>
+      </w:r>
+      <w:proofErr w:type="gramEnd"/>
+      <w:r>
+        <w:rPr>
+          <w:lang w:val="en-US"/>
+        </w:rPr>
+        <w:t>"HOLD: Don't do anything!")</w:t>
+      </w:r>
+    </w:p>
+    <w:p>
+      <w:pPr>
+        <w:spacing w:after="0"/>
+        <w:ind w:left="709"/>
+        <w:rPr>
+          <w:b/>
+          <w:lang w:val="en-US"/>
+        </w:rPr>
+      </w:pPr>
+    </w:p>
+    <w:p>
+      <w:pPr>
+        <w:spacing w:after="0"/>
+        <w:ind w:left="709"/>
+        <w:rPr>
+          <w:b/>
+          <w:lang w:val="en-US"/>
+        </w:rPr>
+      </w:pPr>
+      <w:proofErr w:type="spellStart"/>
+      <w:r>
+        <w:rPr>
+          <w:b/>
+          <w:lang w:val="en-US"/>
+        </w:rPr>
+        <w:t>Ejemplo</w:t>
+      </w:r>
+      <w:proofErr w:type="spellEnd"/>
+      <w:r>
+        <w:rPr>
+          <w:b/>
+          <w:lang w:val="en-US"/>
+        </w:rPr>
+        <w:t>:</w:t>
+      </w:r>
+    </w:p>
+    <w:p>
+      <w:pPr>
+        <w:spacing w:after="0"/>
+        <w:ind w:left="709"/>
+        <w:rPr>
+          <w:lang w:val="en-US"/>
+        </w:rPr>
+      </w:pPr>
+    </w:p>
+    <w:p>
+      <w:pPr>
+        <w:spacing w:after="0"/>
+        <w:ind w:left="709"/>
+        <w:rPr>
+          <w:lang w:val="en-US"/>
+        </w:rPr>
+      </w:pPr>
+      <w:proofErr w:type="spellStart"/>
+      <w:r>
+        <w:rPr>
+          <w:lang w:val="en-US"/>
+        </w:rPr>
+        <w:t>purchase_price</w:t>
+      </w:r>
+      <w:proofErr w:type="spellEnd"/>
+      <w:r>
+        <w:rPr>
+          <w:lang w:val="en-US"/>
+        </w:rPr>
+        <w:t xml:space="preserve"> = </w:t>
+      </w:r>
+      <w:proofErr w:type="gramStart"/>
+      <w:r>
+        <w:rPr>
+          <w:lang w:val="en-US"/>
+        </w:rPr>
+        <w:t>float(</w:t>
+      </w:r>
+      <w:proofErr w:type="gramEnd"/>
+      <w:r>
+        <w:rPr>
+          <w:lang w:val="en-US"/>
+        </w:rPr>
+        <w:t>input("Enter the purchase price of the stock: "))</w:t>
+      </w:r>
+    </w:p>
+    <w:p>
+      <w:pPr>
+        <w:spacing w:after="0"/>
+        <w:ind w:left="709"/>
+        <w:rPr>
+          <w:lang w:val="en-US"/>
+        </w:rPr>
+      </w:pPr>
+      <w:proofErr w:type="spellStart"/>
+      <w:r>
+        <w:rPr>
+          <w:lang w:val="en-US"/>
+        </w:rPr>
+        <w:t>price_now</w:t>
+      </w:r>
+      <w:proofErr w:type="spellEnd"/>
+      <w:r>
+        <w:rPr>
+          <w:lang w:val="en-US"/>
+        </w:rPr>
+        <w:t xml:space="preserve"> = </w:t>
+      </w:r>
+      <w:proofErr w:type="gramStart"/>
+      <w:r>
+        <w:rPr>
+          <w:lang w:val="en-US"/>
+        </w:rPr>
+        <w:t>float(</w:t>
+      </w:r>
+      <w:proofErr w:type="gramEnd"/>
+      <w:r>
+        <w:rPr>
+          <w:lang w:val="en-US"/>
+        </w:rPr>
+        <w:t>input("Enter the current price of the stock: "))</w:t>
+      </w:r>
+    </w:p>
+    <w:p>
+      <w:pPr>
+        <w:spacing w:after="0"/>
+        <w:ind w:left="709"/>
+        <w:rPr>
+          <w:lang w:val="en-US"/>
+        </w:rPr>
+      </w:pPr>
+      <w:r>
+        <w:rPr>
+          <w:lang w:val="en-US"/>
+        </w:rPr>
+        <w:t xml:space="preserve">if </w:t>
+      </w:r>
+      <w:proofErr w:type="spellStart"/>
+      <w:r>
+        <w:rPr>
+          <w:lang w:val="en-US"/>
+        </w:rPr>
+        <w:t>price_now</w:t>
+      </w:r>
+      <w:proofErr w:type="spellEnd"/>
+      <w:r>
+        <w:rPr>
+          <w:lang w:val="en-US"/>
+        </w:rPr>
+        <w:t xml:space="preserve"> &lt; </w:t>
+      </w:r>
+      <w:proofErr w:type="spellStart"/>
+      <w:r>
+        <w:rPr>
+          <w:lang w:val="en-US"/>
+        </w:rPr>
+        <w:t>purchase_price</w:t>
+      </w:r>
+      <w:proofErr w:type="spellEnd"/>
+      <w:r>
+        <w:rPr>
+          <w:lang w:val="en-US"/>
+        </w:rPr>
+        <w:t xml:space="preserve"> * 0.9:</w:t>
+      </w:r>
+    </w:p>
+    <w:p>
+      <w:pPr>
+        <w:spacing w:after="0"/>
+        <w:ind w:left="709"/>
+        <w:rPr>
+          <w:lang w:val="en-US"/>
+        </w:rPr>
+      </w:pPr>
+      <w:r>
+        <w:rPr>
+          <w:lang w:val="en-US"/>
+        </w:rPr>
+        <w:t xml:space="preserve">    </w:t>
+      </w:r>
+      <w:proofErr w:type="gramStart"/>
+      <w:r>
+        <w:rPr>
+          <w:lang w:val="en-US"/>
+        </w:rPr>
+        <w:t>print(</w:t>
+      </w:r>
+      <w:proofErr w:type="gramEnd"/>
+      <w:r>
+        <w:rPr>
+          <w:lang w:val="en-US"/>
+        </w:rPr>
+        <w:t>"STOP LOSS: Sell the stock! ")</w:t>
+      </w:r>
+    </w:p>
+    <w:p>
+      <w:pPr>
+        <w:spacing w:after="0"/>
+        <w:ind w:left="709"/>
+        <w:rPr>
+          <w:lang w:val="en-US"/>
+        </w:rPr>
+      </w:pPr>
+      <w:r>
+        <w:rPr>
+          <w:lang w:val="en-US"/>
+        </w:rPr>
+        <w:t xml:space="preserve">    </w:t>
+      </w:r>
+      <w:proofErr w:type="gramStart"/>
+      <w:r>
+        <w:rPr>
+          <w:lang w:val="en-US"/>
+        </w:rPr>
+        <w:t>print(</w:t>
+      </w:r>
+      <w:proofErr w:type="gramEnd"/>
+      <w:r>
+        <w:rPr>
+          <w:lang w:val="en-US"/>
+        </w:rPr>
+        <w:t xml:space="preserve">"You've </w:t>
+      </w:r>
+      <w:proofErr w:type="spellStart"/>
+      <w:r>
+        <w:rPr>
+          <w:lang w:val="en-US"/>
+        </w:rPr>
+        <w:t>lost",purchase_price-price_now,"Dollars</w:t>
+      </w:r>
+      <w:proofErr w:type="spellEnd"/>
+      <w:r>
+        <w:rPr>
+          <w:lang w:val="en-US"/>
+        </w:rPr>
+        <w:t xml:space="preserve"> per share")</w:t>
+      </w:r>
+    </w:p>
+    <w:p>
+      <w:pPr>
+        <w:spacing w:after="0"/>
+        <w:ind w:left="709"/>
+        <w:rPr>
+          <w:lang w:val="en-US"/>
+        </w:rPr>
+      </w:pPr>
+      <w:proofErr w:type="spellStart"/>
+      <w:r>
+        <w:rPr>
+          <w:lang w:val="en-US"/>
+        </w:rPr>
+        <w:t>elif</w:t>
+      </w:r>
+      <w:proofErr w:type="spellEnd"/>
+      <w:r>
+        <w:rPr>
+          <w:lang w:val="en-US"/>
+        </w:rPr>
+        <w:t xml:space="preserve"> </w:t>
+      </w:r>
+      <w:proofErr w:type="spellStart"/>
+      <w:r>
+        <w:rPr>
+          <w:lang w:val="en-US"/>
+        </w:rPr>
+        <w:t>price_now</w:t>
+      </w:r>
+      <w:proofErr w:type="spellEnd"/>
+      <w:r>
+        <w:rPr>
+          <w:lang w:val="en-US"/>
+        </w:rPr>
+        <w:t xml:space="preserve"> &gt; </w:t>
+      </w:r>
+      <w:proofErr w:type="spellStart"/>
+      <w:r>
+        <w:rPr>
+          <w:lang w:val="en-US"/>
+        </w:rPr>
+        <w:t>purchase_price</w:t>
+      </w:r>
+      <w:proofErr w:type="spellEnd"/>
+      <w:r>
+        <w:rPr>
+          <w:lang w:val="en-US"/>
+        </w:rPr>
+        <w:t xml:space="preserve"> * 1.2:</w:t>
+      </w:r>
+    </w:p>
+    <w:p>
+      <w:pPr>
+        <w:spacing w:after="0"/>
+        <w:ind w:left="709"/>
+        <w:rPr>
+          <w:lang w:val="en-US"/>
+        </w:rPr>
+      </w:pPr>
+      <w:r>
+        <w:rPr>
+          <w:lang w:val="en-US"/>
+        </w:rPr>
+        <w:t xml:space="preserve">    </w:t>
+      </w:r>
+      <w:proofErr w:type="gramStart"/>
+      <w:r>
+        <w:rPr>
+          <w:lang w:val="en-US"/>
+        </w:rPr>
+        <w:t>print(</w:t>
+      </w:r>
+      <w:proofErr w:type="gramEnd"/>
+      <w:r>
+        <w:rPr>
+          <w:lang w:val="en-US"/>
+        </w:rPr>
+        <w:t>"PROFIT TAKING: Sell the stock!")</w:t>
+      </w:r>
+    </w:p>
+    <w:p>
+      <w:pPr>
+        <w:spacing w:after="0"/>
+        <w:ind w:left="709"/>
+        <w:rPr>
+          <w:lang w:val="en-US"/>
+        </w:rPr>
+      </w:pPr>
+      <w:r>
+        <w:rPr>
+          <w:lang w:val="en-US"/>
+        </w:rPr>
+        <w:t xml:space="preserve">    </w:t>
+      </w:r>
+      <w:proofErr w:type="gramStart"/>
+      <w:r>
+        <w:rPr>
+          <w:lang w:val="en-US"/>
+        </w:rPr>
+        <w:t>print(</w:t>
+      </w:r>
+      <w:proofErr w:type="gramEnd"/>
+      <w:r>
+        <w:rPr>
+          <w:lang w:val="en-US"/>
+        </w:rPr>
+        <w:t xml:space="preserve">"You've </w:t>
+      </w:r>
+      <w:proofErr w:type="spellStart"/>
+      <w:r>
+        <w:rPr>
+          <w:lang w:val="en-US"/>
+        </w:rPr>
+        <w:t>gained",price_now-purchase_price,"Dollars</w:t>
+      </w:r>
+      <w:proofErr w:type="spellEnd"/>
+      <w:r>
+        <w:rPr>
+          <w:lang w:val="en-US"/>
+        </w:rPr>
+        <w:t xml:space="preserve"> per share")</w:t>
+      </w:r>
+    </w:p>
+    <w:p>
+      <w:pPr>
+        <w:spacing w:after="0"/>
+        <w:ind w:left="709"/>
+        <w:rPr>
+          <w:lang w:val="en-US"/>
+        </w:rPr>
+      </w:pPr>
+    </w:p>
+    <w:p>
+      <w:pPr>
+        <w:spacing w:after="0"/>
+        <w:ind w:left="709"/>
+        <w:rPr>
+          <w:lang w:val="en-US"/>
+        </w:rPr>
+      </w:pPr>
+      <w:r>
+        <w:rPr>
+          <w:lang w:val="en-US"/>
+        </w:rPr>
+        <w:t>else:</w:t>
+      </w:r>
+    </w:p>
+    <w:p>
+      <w:pPr>
+        <w:spacing w:after="0"/>
+        <w:ind w:left="709"/>
+        <w:rPr>
+          <w:lang w:val="en-US"/>
+        </w:rPr>
+      </w:pPr>
+      <w:r>
+        <w:rPr>
+          <w:lang w:val="en-US"/>
+        </w:rPr>
+        <w:t xml:space="preserve">    </w:t>
+      </w:r>
+      <w:proofErr w:type="gramStart"/>
+      <w:r>
+        <w:rPr>
+          <w:lang w:val="en-US"/>
+        </w:rPr>
+        <w:t>print(</w:t>
+      </w:r>
+      <w:proofErr w:type="gramEnd"/>
+      <w:r>
+        <w:rPr>
+          <w:lang w:val="en-US"/>
+        </w:rPr>
+        <w:t>"HOLD: Don't do anything!")</w:t>
+      </w:r>
+    </w:p>
+    <w:p>
+      <w:pPr>
+        <w:spacing w:after="0"/>
+        <w:ind w:left="709"/>
+        <w:rPr>
+          <w:lang w:val="en-US"/>
+        </w:rPr>
+      </w:pPr>
+      <w:r>
+        <w:rPr>
+          <w:lang w:val="en-US"/>
+        </w:rPr>
+        <w:t xml:space="preserve">    </w:t>
+      </w:r>
+      <w:proofErr w:type="gramStart"/>
+      <w:r>
+        <w:rPr>
+          <w:lang w:val="en-US"/>
+        </w:rPr>
+        <w:t>print(</w:t>
+      </w:r>
+      <w:proofErr w:type="gramEnd"/>
+      <w:r>
+        <w:rPr>
+          <w:lang w:val="en-US"/>
+        </w:rPr>
+        <w:t xml:space="preserve">"Your unrealized profit </w:t>
+      </w:r>
+      <w:proofErr w:type="spellStart"/>
+      <w:r>
+        <w:rPr>
+          <w:lang w:val="en-US"/>
+        </w:rPr>
+        <w:t>is",price_now-purchase_price,"Dollars</w:t>
+      </w:r>
+      <w:proofErr w:type="spellEnd"/>
+      <w:r>
+        <w:rPr>
+          <w:lang w:val="en-US"/>
+        </w:rPr>
+        <w:t xml:space="preserve"> per share")</w:t>
+      </w:r>
+    </w:p>
+    <w:p>
+      <w:pPr>
+        <w:spacing w:after="0"/>
+        <w:ind w:left="709"/>
+        <w:rPr>
+          <w:lang w:val="en-US"/>
+        </w:rPr>
+      </w:pPr>
+      <w:proofErr w:type="gramStart"/>
+      <w:r>
+        <w:rPr>
+          <w:lang w:val="en-US"/>
+        </w:rPr>
+        <w:t>print(</w:t>
+      </w:r>
+      <w:proofErr w:type="gramEnd"/>
+      <w:r>
+        <w:rPr>
+          <w:lang w:val="en-US"/>
+        </w:rPr>
+        <w:t>"Hope you enjoyed this program!")</w:t>
+      </w:r>
+    </w:p>
+    <w:p>
+      <w:pPr>
+        <w:rPr>
+          <w:lang w:val="en-US"/>
+        </w:rPr>
+      </w:pPr>
+    </w:p>
+    <w:p>
+      <w:pPr>
+        <w:pStyle w:val="Ttulo2"/>
+        <w:shd w:val="clear" w:color="auto" w:fill="FFFFFF"/>
+        <w:spacing w:before="0" w:beforeAutospacing="0" w:after="0" w:afterAutospacing="0" w:line="336" w:lineRule="atLeast"/>
+        <w:rPr>
+          <w:rFonts w:ascii="Helvetica" w:hAnsi="Helvetica" w:cs="Helvetica"/>
+          <w:color w:val="474747"/>
+        </w:rPr>
+      </w:pPr>
+      <w:r>
+        <w:rPr>
+          <w:rFonts w:ascii="Helvetica" w:hAnsi="Helvetica" w:cs="Helvetica"/>
+          <w:color w:val="474747"/>
+        </w:rPr>
+        <w:t xml:space="preserve">1.7 </w:t>
+      </w:r>
+      <w:proofErr w:type="spellStart"/>
+      <w:r>
+        <w:rPr>
+          <w:rFonts w:ascii="Helvetica" w:hAnsi="Helvetica" w:cs="Helvetica"/>
+          <w:color w:val="474747"/>
+        </w:rPr>
+        <w:t>Functions</w:t>
+      </w:r>
+      <w:proofErr w:type="spellEnd"/>
+      <w:r>
+        <w:rPr>
+          <w:rFonts w:ascii="Helvetica" w:hAnsi="Helvetica" w:cs="Helvetica"/>
+          <w:color w:val="474747"/>
+        </w:rPr>
+        <w:t xml:space="preserve"> (</w:t>
+      </w:r>
+      <w:proofErr w:type="spellStart"/>
+      <w:r>
+        <w:rPr>
+          <w:rFonts w:ascii="Helvetica" w:hAnsi="Helvetica" w:cs="Helvetica"/>
+          <w:color w:val="474747"/>
+        </w:rPr>
+        <w:t>Part</w:t>
+      </w:r>
+      <w:proofErr w:type="spellEnd"/>
+      <w:r>
+        <w:rPr>
+          <w:rFonts w:ascii="Helvetica" w:hAnsi="Helvetica" w:cs="Helvetica"/>
+          <w:color w:val="474747"/>
+        </w:rPr>
+        <w:t xml:space="preserve"> 1)</w:t>
+      </w:r>
+    </w:p>
+    <w:p>
+      <w:pPr>
+        <w:pStyle w:val="Ttulo2"/>
+        <w:shd w:val="clear" w:color="auto" w:fill="FFFFFF"/>
+        <w:spacing w:before="0" w:beforeAutospacing="0" w:after="0" w:afterAutospacing="0" w:line="336" w:lineRule="atLeast"/>
+        <w:rPr>
+          <w:rFonts w:ascii="Helvetica" w:hAnsi="Helvetica" w:cs="Helvetica"/>
+          <w:color w:val="474747"/>
+        </w:rPr>
+      </w:pPr>
+    </w:p>
+    <w:p>
+      <w:pPr>
+        <w:rPr>
+          <w:lang w:val="en-US"/>
+        </w:rPr>
+      </w:pPr>
+      <w:r>
+        <w:rPr>
+          <w:noProof/>
+          <w:lang w:eastAsia="es-EC"/>
+        </w:rPr>
+        <w:drawing>
+          <wp:inline distT="0" distB="0" distL="0" distR="0" wp14:anchorId="2F6E1E26" wp14:editId="40C76E8C">
+            <wp:extent cx="3067050" cy="2504110"/>
+            <wp:effectExtent l="0" t="0" r="0" b="0"/>
+            <wp:docPr id="42" name="Imagen 42"/>
+            <wp:cNvGraphicFramePr>
+              <a:graphicFrameLocks xmlns:a="http://schemas.openxmlformats.org/drawingml/2006/main" noChangeAspect="1"/>
+            </wp:cNvGraphicFramePr>
+            <a:graphic xmlns:a="http://schemas.openxmlformats.org/drawingml/2006/main">
+              <a:graphicData uri="http://schemas.openxmlformats.org/drawingml/2006/picture">
+                <pic:pic xmlns:pic="http://schemas.openxmlformats.org/drawingml/2006/picture">
+                  <pic:nvPicPr>
+                    <pic:cNvPr id="1" name=""/>
+                    <pic:cNvPicPr/>
+                  </pic:nvPicPr>
+                  <pic:blipFill>
+                    <a:blip r:embed="rId38"/>
+                    <a:stretch>
+                      <a:fillRect/>
+                    </a:stretch>
+                  </pic:blipFill>
+                  <pic:spPr>
+                    <a:xfrm>
+                      <a:off x="0" y="0"/>
+                      <a:ext cx="3081333" cy="2515771"/>
+                    </a:xfrm>
+                    <a:prstGeom prst="rect">
+                      <a:avLst/>
+                    </a:prstGeom>
+                  </pic:spPr>
+                </pic:pic>
+              </a:graphicData>
+            </a:graphic>
+          </wp:inline>
+        </w:drawing>
+      </w:r>
+      <w:r>
+        <w:rPr>
+          <w:noProof/>
+          <w:lang w:eastAsia="es-EC"/>
+        </w:rPr>
+        <w:drawing>
+          <wp:inline distT="0" distB="0" distL="0" distR="0" wp14:anchorId="22273084" wp14:editId="41A5656E">
+            <wp:extent cx="2981325" cy="2499828"/>
+            <wp:effectExtent l="0" t="0" r="0" b="0"/>
+            <wp:docPr id="43" name="Imagen 43"/>
+            <wp:cNvGraphicFramePr>
+              <a:graphicFrameLocks xmlns:a="http://schemas.openxmlformats.org/drawingml/2006/main" noChangeAspect="1"/>
+            </wp:cNvGraphicFramePr>
+            <a:graphic xmlns:a="http://schemas.openxmlformats.org/drawingml/2006/main">
+              <a:graphicData uri="http://schemas.openxmlformats.org/drawingml/2006/picture">
+                <pic:pic xmlns:pic="http://schemas.openxmlformats.org/drawingml/2006/picture">
+                  <pic:nvPicPr>
+                    <pic:cNvPr id="1" name=""/>
+                    <pic:cNvPicPr/>
+                  </pic:nvPicPr>
+                  <pic:blipFill>
+                    <a:blip r:embed="rId39"/>
+                    <a:stretch>
+                      <a:fillRect/>
+                    </a:stretch>
+                  </pic:blipFill>
+                  <pic:spPr>
+                    <a:xfrm>
+                      <a:off x="0" y="0"/>
+                      <a:ext cx="2992607" cy="2509288"/>
+                    </a:xfrm>
+                    <a:prstGeom prst="rect">
+                      <a:avLst/>
+                    </a:prstGeom>
+                  </pic:spPr>
+                </pic:pic>
+              </a:graphicData>
+            </a:graphic>
+          </wp:inline>
+        </w:drawing>
+      </w:r>
+    </w:p>
+    <w:p>
+      <w:pPr>
+        <w:rPr>
+          <w:lang w:val="en-US"/>
+        </w:rPr>
+      </w:pPr>
+      <w:r>
+        <w:rPr>
+          <w:noProof/>
+          <w:lang w:eastAsia="es-EC"/>
+        </w:rPr>
+        <w:drawing>
+          <wp:inline distT="0" distB="0" distL="0" distR="0" wp14:anchorId="65C01556" wp14:editId="10D113E7">
+            <wp:extent cx="3086100" cy="2296480"/>
+            <wp:effectExtent l="0" t="0" r="0" b="8890"/>
+            <wp:docPr id="44" name="Imagen 44"/>
+            <wp:cNvGraphicFramePr>
+              <a:graphicFrameLocks xmlns:a="http://schemas.openxmlformats.org/drawingml/2006/main" noChangeAspect="1"/>
+            </wp:cNvGraphicFramePr>
+            <a:graphic xmlns:a="http://schemas.openxmlformats.org/drawingml/2006/main">
+              <a:graphicData uri="http://schemas.openxmlformats.org/drawingml/2006/picture">
+                <pic:pic xmlns:pic="http://schemas.openxmlformats.org/drawingml/2006/picture">
+                  <pic:nvPicPr>
+                    <pic:cNvPr id="1" name=""/>
+                    <pic:cNvPicPr/>
+                  </pic:nvPicPr>
+                  <pic:blipFill>
+                    <a:blip r:embed="rId40"/>
+                    <a:stretch>
+                      <a:fillRect/>
+                    </a:stretch>
+                  </pic:blipFill>
+                  <pic:spPr>
+                    <a:xfrm>
+                      <a:off x="0" y="0"/>
+                      <a:ext cx="3113264" cy="2316694"/>
+                    </a:xfrm>
+                    <a:prstGeom prst="rect">
+                      <a:avLst/>
+                    </a:prstGeom>
+                  </pic:spPr>
+                </pic:pic>
+              </a:graphicData>
+            </a:graphic>
+          </wp:inline>
+        </w:drawing>
+      </w:r>
+      <w:r>
+        <w:rPr>
+          <w:noProof/>
+          <w:lang w:eastAsia="es-EC"/>
+        </w:rPr>
+        <w:drawing>
+          <wp:inline distT="0" distB="0" distL="0" distR="0" wp14:anchorId="3BCD8919" wp14:editId="18C599DA">
+            <wp:extent cx="2628900" cy="2334011"/>
+            <wp:effectExtent l="0" t="0" r="0" b="9525"/>
+            <wp:docPr id="46" name="Imagen 46"/>
+            <wp:cNvGraphicFramePr>
+              <a:graphicFrameLocks xmlns:a="http://schemas.openxmlformats.org/drawingml/2006/main" noChangeAspect="1"/>
+            </wp:cNvGraphicFramePr>
+            <a:graphic xmlns:a="http://schemas.openxmlformats.org/drawingml/2006/main">
+              <a:graphicData uri="http://schemas.openxmlformats.org/drawingml/2006/picture">
+                <pic:pic xmlns:pic="http://schemas.openxmlformats.org/drawingml/2006/picture">
+                  <pic:nvPicPr>
+                    <pic:cNvPr id="1" name=""/>
+                    <pic:cNvPicPr/>
+                  </pic:nvPicPr>
+                  <pic:blipFill>
+                    <a:blip r:embed="rId41"/>
+                    <a:stretch>
+                      <a:fillRect/>
+                    </a:stretch>
+                  </pic:blipFill>
+                  <pic:spPr>
+                    <a:xfrm>
+                      <a:off x="0" y="0"/>
+                      <a:ext cx="2673727" cy="2373810"/>
+                    </a:xfrm>
+                    <a:prstGeom prst="rect">
+                      <a:avLst/>
+                    </a:prstGeom>
+                  </pic:spPr>
+                </pic:pic>
+              </a:graphicData>
+            </a:graphic>
+          </wp:inline>
+        </w:drawing>
+      </w:r>
+    </w:p>
+    <w:p>
+      <w:pPr>
+        <w:rPr>
+          <w:lang w:val="en-US"/>
+        </w:rPr>
+      </w:pPr>
+    </w:p>
+    <w:p>
+      <w:pPr>
+        <w:rPr>
+          <w:lang w:val="en-US"/>
+        </w:rPr>
+      </w:pPr>
+      <w:r>
+        <w:rPr>
+          <w:noProof/>
+          <w:lang w:eastAsia="es-EC"/>
+        </w:rPr>
+        <w:drawing>
+          <wp:inline distT="0" distB="0" distL="0" distR="0" wp14:anchorId="3D2E94C8" wp14:editId="383BDB65">
+            <wp:extent cx="4362450" cy="2973088"/>
+            <wp:effectExtent l="0" t="0" r="0" b="0"/>
+            <wp:docPr id="47" name="Imagen 47"/>
+            <wp:cNvGraphicFramePr>
+              <a:graphicFrameLocks xmlns:a="http://schemas.openxmlformats.org/drawingml/2006/main" noChangeAspect="1"/>
+            </wp:cNvGraphicFramePr>
+            <a:graphic xmlns:a="http://schemas.openxmlformats.org/drawingml/2006/main">
+              <a:graphicData uri="http://schemas.openxmlformats.org/drawingml/2006/picture">
+                <pic:pic xmlns:pic="http://schemas.openxmlformats.org/drawingml/2006/picture">
+                  <pic:nvPicPr>
+                    <pic:cNvPr id="1" name=""/>
+                    <pic:cNvPicPr/>
+                  </pic:nvPicPr>
+                  <pic:blipFill>
+                    <a:blip r:embed="rId42"/>
+                    <a:stretch>
+                      <a:fillRect/>
+                    </a:stretch>
+                  </pic:blipFill>
+                  <pic:spPr>
+                    <a:xfrm>
+                      <a:off x="0" y="0"/>
+                      <a:ext cx="4391986" cy="2993217"/>
+                    </a:xfrm>
+                    <a:prstGeom prst="rect">
+                      <a:avLst/>
+                    </a:prstGeom>
+                  </pic:spPr>
+                </pic:pic>
+              </a:graphicData>
+            </a:graphic>
+          </wp:inline>
+        </w:drawing>
+      </w:r>
+    </w:p>
+    <w:p>
+      <w:pPr>
+        <w:rPr>
+          <w:lang w:val="en-US"/>
+        </w:rPr>
+      </w:pPr>
+      <w:r>
+        <w:rPr>
+          <w:noProof/>
+          <w:lang w:eastAsia="es-EC"/>
+        </w:rPr>
+        <w:drawing>
+          <wp:inline distT="0" distB="0" distL="0" distR="0" wp14:anchorId="0772F4B3" wp14:editId="255F4309">
+            <wp:extent cx="6120130" cy="2989580"/>
+            <wp:effectExtent l="0" t="0" r="0" b="1270"/>
+            <wp:docPr id="49" name="Imagen 49"/>
+            <wp:cNvGraphicFramePr>
+              <a:graphicFrameLocks xmlns:a="http://schemas.openxmlformats.org/drawingml/2006/main" noChangeAspect="1"/>
+            </wp:cNvGraphicFramePr>
+            <a:graphic xmlns:a="http://schemas.openxmlformats.org/drawingml/2006/main">
+              <a:graphicData uri="http://schemas.openxmlformats.org/drawingml/2006/picture">
+                <pic:pic xmlns:pic="http://schemas.openxmlformats.org/drawingml/2006/picture">
+                  <pic:nvPicPr>
+                    <pic:cNvPr id="1" name=""/>
+                    <pic:cNvPicPr/>
+                  </pic:nvPicPr>
+                  <pic:blipFill>
+                    <a:blip r:embed="rId43"/>
+                    <a:stretch>
+                      <a:fillRect/>
+                    </a:stretch>
+                  </pic:blipFill>
+                  <pic:spPr>
+                    <a:xfrm>
+                      <a:off x="0" y="0"/>
+                      <a:ext cx="6120130" cy="2989580"/>
+                    </a:xfrm>
+                    <a:prstGeom prst="rect">
+                      <a:avLst/>
+                    </a:prstGeom>
+                  </pic:spPr>
+                </pic:pic>
+              </a:graphicData>
+            </a:graphic>
+          </wp:inline>
+        </w:drawing>
+      </w:r>
+    </w:p>
+    <w:p>
+      <w:pPr>
+        <w:rPr>
+          <w:lang w:val="en-US"/>
+        </w:rPr>
+      </w:pPr>
+      <w:r>
+        <w:rPr>
+          <w:noProof/>
+          <w:lang w:eastAsia="es-EC"/>
+        </w:rPr>
+        <w:drawing>
+          <wp:inline distT="0" distB="0" distL="0" distR="0" wp14:anchorId="32FD38FC" wp14:editId="3FBB041C">
+            <wp:extent cx="6120130" cy="1837055"/>
+            <wp:effectExtent l="0" t="0" r="0" b="0"/>
+            <wp:docPr id="50" name="Imagen 50"/>
+            <wp:cNvGraphicFramePr>
+              <a:graphicFrameLocks xmlns:a="http://schemas.openxmlformats.org/drawingml/2006/main" noChangeAspect="1"/>
+            </wp:cNvGraphicFramePr>
+            <a:graphic xmlns:a="http://schemas.openxmlformats.org/drawingml/2006/main">
+              <a:graphicData uri="http://schemas.openxmlformats.org/drawingml/2006/picture">
+                <pic:pic xmlns:pic="http://schemas.openxmlformats.org/drawingml/2006/picture">
+                  <pic:nvPicPr>
+                    <pic:cNvPr id="1" name=""/>
+                    <pic:cNvPicPr/>
+                  </pic:nvPicPr>
+                  <pic:blipFill>
+                    <a:blip r:embed="rId44"/>
+                    <a:stretch>
+                      <a:fillRect/>
+                    </a:stretch>
+                  </pic:blipFill>
+                  <pic:spPr>
+                    <a:xfrm>
+                      <a:off x="0" y="0"/>
+                      <a:ext cx="6120130" cy="1837055"/>
+                    </a:xfrm>
+                    <a:prstGeom prst="rect">
+                      <a:avLst/>
+                    </a:prstGeom>
+                  </pic:spPr>
+                </pic:pic>
+              </a:graphicData>
+            </a:graphic>
+          </wp:inline>
+        </w:drawing>
+      </w:r>
+    </w:p>
+    <w:p>
+      <w:pPr>
+        <w:rPr>
+          <w:lang w:val="en-US"/>
+        </w:rPr>
+      </w:pPr>
+      <w:r>
+        <w:rPr>
+          <w:noProof/>
+          <w:lang w:eastAsia="es-EC"/>
+        </w:rPr>
+        <w:drawing>
+          <wp:inline distT="0" distB="0" distL="0" distR="0" wp14:anchorId="1B63A612" wp14:editId="26020A36">
+            <wp:extent cx="4038600" cy="2702300"/>
+            <wp:effectExtent l="0" t="0" r="0" b="3175"/>
+            <wp:docPr id="48" name="Imagen 48"/>
+            <wp:cNvGraphicFramePr>
+              <a:graphicFrameLocks xmlns:a="http://schemas.openxmlformats.org/drawingml/2006/main" noChangeAspect="1"/>
+            </wp:cNvGraphicFramePr>
+            <a:graphic xmlns:a="http://schemas.openxmlformats.org/drawingml/2006/main">
+              <a:graphicData uri="http://schemas.openxmlformats.org/drawingml/2006/picture">
+                <pic:pic xmlns:pic="http://schemas.openxmlformats.org/drawingml/2006/picture">
+                  <pic:nvPicPr>
+                    <pic:cNvPr id="1" name=""/>
+                    <pic:cNvPicPr/>
+                  </pic:nvPicPr>
+                  <pic:blipFill>
+                    <a:blip r:embed="rId45"/>
+                    <a:stretch>
+                      <a:fillRect/>
+                    </a:stretch>
+                  </pic:blipFill>
+                  <pic:spPr>
+                    <a:xfrm>
+                      <a:off x="0" y="0"/>
+                      <a:ext cx="4068037" cy="2721997"/>
+                    </a:xfrm>
+                    <a:prstGeom prst="rect">
+                      <a:avLst/>
+                    </a:prstGeom>
+                  </pic:spPr>
+                </pic:pic>
+              </a:graphicData>
+            </a:graphic>
+          </wp:inline>
+        </w:drawing>
+      </w:r>
+    </w:p>
+    <w:p>
+      <w:pPr>
+        <w:pStyle w:val="Ttulo2"/>
+        <w:shd w:val="clear" w:color="auto" w:fill="FFFFFF"/>
+        <w:spacing w:before="0" w:beforeAutospacing="0" w:after="0" w:afterAutospacing="0" w:line="336" w:lineRule="atLeast"/>
+        <w:rPr>
+          <w:rFonts w:ascii="Helvetica" w:hAnsi="Helvetica" w:cs="Helvetica"/>
+          <w:color w:val="474747"/>
+        </w:rPr>
+      </w:pPr>
+      <w:r>
+        <w:rPr>
+          <w:rFonts w:ascii="Helvetica" w:hAnsi="Helvetica" w:cs="Helvetica"/>
+          <w:color w:val="474747"/>
+        </w:rPr>
+        <w:t xml:space="preserve">1.8 </w:t>
+      </w:r>
+      <w:proofErr w:type="spellStart"/>
+      <w:r>
+        <w:rPr>
+          <w:rFonts w:ascii="Helvetica" w:hAnsi="Helvetica" w:cs="Helvetica"/>
+          <w:color w:val="474747"/>
+        </w:rPr>
+        <w:t>Functions</w:t>
+      </w:r>
+      <w:proofErr w:type="spellEnd"/>
+      <w:r>
+        <w:rPr>
+          <w:rFonts w:ascii="Helvetica" w:hAnsi="Helvetica" w:cs="Helvetica"/>
+          <w:color w:val="474747"/>
+        </w:rPr>
+        <w:t xml:space="preserve"> (</w:t>
+      </w:r>
+      <w:proofErr w:type="spellStart"/>
+      <w:r>
+        <w:rPr>
+          <w:rFonts w:ascii="Helvetica" w:hAnsi="Helvetica" w:cs="Helvetica"/>
+          <w:color w:val="474747"/>
+        </w:rPr>
+        <w:t>Part</w:t>
+      </w:r>
+      <w:proofErr w:type="spellEnd"/>
+      <w:r>
+        <w:rPr>
+          <w:rFonts w:ascii="Helvetica" w:hAnsi="Helvetica" w:cs="Helvetica"/>
+          <w:color w:val="474747"/>
+        </w:rPr>
+        <w:t xml:space="preserve"> 2)</w:t>
+      </w:r>
+    </w:p>
+    <w:p>
+      <w:pPr>
+        <w:pStyle w:val="Ttulo2"/>
+        <w:shd w:val="clear" w:color="auto" w:fill="FFFFFF"/>
+        <w:spacing w:before="0" w:beforeAutospacing="0" w:after="0" w:afterAutospacing="0" w:line="336" w:lineRule="atLeast"/>
+        <w:rPr>
+          <w:rFonts w:ascii="Helvetica" w:hAnsi="Helvetica" w:cs="Helvetica"/>
+          <w:color w:val="474747"/>
+        </w:rPr>
+      </w:pPr>
+    </w:p>
+    <w:p>
+      <w:pPr>
+        <w:pStyle w:val="Ttulo2"/>
+        <w:shd w:val="clear" w:color="auto" w:fill="FFFFFF"/>
+        <w:spacing w:before="0" w:beforeAutospacing="0" w:after="0" w:afterAutospacing="0" w:line="336" w:lineRule="atLeast"/>
+        <w:rPr>
+          <w:rFonts w:ascii="Helvetica" w:hAnsi="Helvetica" w:cs="Helvetica"/>
+          <w:color w:val="474747"/>
+        </w:rPr>
+      </w:pPr>
+      <w:r>
+        <w:rPr>
+          <w:noProof/>
+        </w:rPr>
+        <w:drawing>
+          <wp:inline distT="0" distB="0" distL="0" distR="0" wp14:anchorId="0749B9BE" wp14:editId="4B03843D">
+            <wp:extent cx="2971800" cy="1858618"/>
+            <wp:effectExtent l="0" t="0" r="0" b="8890"/>
+            <wp:docPr id="51" name="Imagen 51"/>
+            <wp:cNvGraphicFramePr>
+              <a:graphicFrameLocks xmlns:a="http://schemas.openxmlformats.org/drawingml/2006/main" noChangeAspect="1"/>
+            </wp:cNvGraphicFramePr>
+            <a:graphic xmlns:a="http://schemas.openxmlformats.org/drawingml/2006/main">
+              <a:graphicData uri="http://schemas.openxmlformats.org/drawingml/2006/picture">
+                <pic:pic xmlns:pic="http://schemas.openxmlformats.org/drawingml/2006/picture">
+                  <pic:nvPicPr>
+                    <pic:cNvPr id="1" name=""/>
+                    <pic:cNvPicPr/>
+                  </pic:nvPicPr>
+                  <pic:blipFill rotWithShape="1">
+                    <a:blip r:embed="rId46"/>
+                    <a:srcRect b="18461"/>
+                    <a:stretch/>
+                  </pic:blipFill>
+                  <pic:spPr bwMode="auto">
+                    <a:xfrm>
+                      <a:off x="0" y="0"/>
+                      <a:ext cx="3033377" cy="1897130"/>
+                    </a:xfrm>
+                    <a:prstGeom prst="rect">
+                      <a:avLst/>
+                    </a:prstGeom>
+                    <a:ln>
+                      <a:noFill/>
+                    </a:ln>
+                    <a:extLst>
+                      <a:ext uri="{53640926-AAD7-44D8-BBD7-CCE9431645EC}">
+                        <a14:shadowObscured xmlns:a14="http://schemas.microsoft.com/office/drawing/2010/main"/>
+                      </a:ext>
+                    </a:extLst>
+                  </pic:spPr>
+                </pic:pic>
+              </a:graphicData>
+            </a:graphic>
+          </wp:inline>
+        </w:drawing>
+      </w:r>
+      <w:r>
+        <w:rPr>
+          <w:noProof/>
+        </w:rPr>
+        <w:drawing>
+          <wp:inline distT="0" distB="0" distL="0" distR="0" wp14:anchorId="2B3F096E" wp14:editId="04C839D2">
+            <wp:extent cx="3114675" cy="1902154"/>
+            <wp:effectExtent l="0" t="0" r="0" b="3175"/>
+            <wp:docPr id="52" name="Imagen 52"/>
+            <wp:cNvGraphicFramePr>
+              <a:graphicFrameLocks xmlns:a="http://schemas.openxmlformats.org/drawingml/2006/main" noChangeAspect="1"/>
+            </wp:cNvGraphicFramePr>
+            <a:graphic xmlns:a="http://schemas.openxmlformats.org/drawingml/2006/main">
+              <a:graphicData uri="http://schemas.openxmlformats.org/drawingml/2006/picture">
+                <pic:pic xmlns:pic="http://schemas.openxmlformats.org/drawingml/2006/picture">
+                  <pic:nvPicPr>
+                    <pic:cNvPr id="1" name=""/>
+                    <pic:cNvPicPr/>
+                  </pic:nvPicPr>
+                  <pic:blipFill rotWithShape="1">
+                    <a:blip r:embed="rId47"/>
+                    <a:srcRect b="19209"/>
+                    <a:stretch/>
+                  </pic:blipFill>
+                  <pic:spPr bwMode="auto">
+                    <a:xfrm>
+                      <a:off x="0" y="0"/>
+                      <a:ext cx="3170220" cy="1936076"/>
+                    </a:xfrm>
+                    <a:prstGeom prst="rect">
+                      <a:avLst/>
+                    </a:prstGeom>
+                    <a:ln>
+                      <a:noFill/>
+                    </a:ln>
+                    <a:extLst>
+                      <a:ext uri="{53640926-AAD7-44D8-BBD7-CCE9431645EC}">
+                        <a14:shadowObscured xmlns:a14="http://schemas.microsoft.com/office/drawing/2010/main"/>
+                      </a:ext>
+                    </a:extLst>
+                  </pic:spPr>
+                </pic:pic>
+              </a:graphicData>
+            </a:graphic>
+          </wp:inline>
+        </w:drawing>
+      </w:r>
+    </w:p>
+    <w:p>
+      <w:pPr>
+        <w:pStyle w:val="Ttulo2"/>
+        <w:shd w:val="clear" w:color="auto" w:fill="FFFFFF"/>
+        <w:spacing w:before="0" w:beforeAutospacing="0" w:after="0" w:afterAutospacing="0" w:line="336" w:lineRule="atLeast"/>
+        <w:rPr>
+          <w:rFonts w:ascii="Helvetica" w:hAnsi="Helvetica" w:cs="Helvetica"/>
+          <w:color w:val="474747"/>
+        </w:rPr>
+      </w:pPr>
+      <w:r>
+        <w:rPr>
+          <w:noProof/>
+        </w:rPr>
+        <w:drawing>
+          <wp:inline distT="0" distB="0" distL="0" distR="0" wp14:anchorId="26A94BD7" wp14:editId="51A8A207">
+            <wp:extent cx="2836925" cy="1971675"/>
+            <wp:effectExtent l="0" t="0" r="1905" b="0"/>
+            <wp:docPr id="53" name="Imagen 53"/>
+            <wp:cNvGraphicFramePr>
+              <a:graphicFrameLocks xmlns:a="http://schemas.openxmlformats.org/drawingml/2006/main" noChangeAspect="1"/>
+            </wp:cNvGraphicFramePr>
+            <a:graphic xmlns:a="http://schemas.openxmlformats.org/drawingml/2006/main">
+              <a:graphicData uri="http://schemas.openxmlformats.org/drawingml/2006/picture">
+                <pic:pic xmlns:pic="http://schemas.openxmlformats.org/drawingml/2006/picture">
+                  <pic:nvPicPr>
+                    <pic:cNvPr id="1" name=""/>
+                    <pic:cNvPicPr/>
+                  </pic:nvPicPr>
+                  <pic:blipFill rotWithShape="1">
+                    <a:blip r:embed="rId48"/>
+                    <a:srcRect b="7143"/>
+                    <a:stretch/>
+                  </pic:blipFill>
+                  <pic:spPr bwMode="auto">
+                    <a:xfrm>
+                      <a:off x="0" y="0"/>
+                      <a:ext cx="2870761" cy="1995191"/>
+                    </a:xfrm>
+                    <a:prstGeom prst="rect">
+                      <a:avLst/>
+                    </a:prstGeom>
+                    <a:ln>
+                      <a:noFill/>
+                    </a:ln>
+                    <a:extLst>
+                      <a:ext uri="{53640926-AAD7-44D8-BBD7-CCE9431645EC}">
+                        <a14:shadowObscured xmlns:a14="http://schemas.microsoft.com/office/drawing/2010/main"/>
+                      </a:ext>
+                    </a:extLst>
+                  </pic:spPr>
+                </pic:pic>
+              </a:graphicData>
+            </a:graphic>
+          </wp:inline>
+        </w:drawing>
+      </w:r>
+      <w:r>
+        <w:rPr>
+          <w:noProof/>
+        </w:rPr>
+        <w:drawing>
+          <wp:inline distT="0" distB="0" distL="0" distR="0" wp14:anchorId="1EF496FC" wp14:editId="6AA5CB1A">
+            <wp:extent cx="3162643" cy="1943100"/>
+            <wp:effectExtent l="0" t="0" r="0" b="0"/>
+            <wp:docPr id="54" name="Imagen 54"/>
+            <wp:cNvGraphicFramePr>
+              <a:graphicFrameLocks xmlns:a="http://schemas.openxmlformats.org/drawingml/2006/main" noChangeAspect="1"/>
+            </wp:cNvGraphicFramePr>
+            <a:graphic xmlns:a="http://schemas.openxmlformats.org/drawingml/2006/main">
+              <a:graphicData uri="http://schemas.openxmlformats.org/drawingml/2006/picture">
+                <pic:pic xmlns:pic="http://schemas.openxmlformats.org/drawingml/2006/picture">
+                  <pic:nvPicPr>
+                    <pic:cNvPr id="1" name=""/>
+                    <pic:cNvPicPr/>
+                  </pic:nvPicPr>
+                  <pic:blipFill>
+                    <a:blip r:embed="rId49"/>
+                    <a:stretch>
+                      <a:fillRect/>
+                    </a:stretch>
+                  </pic:blipFill>
+                  <pic:spPr>
+                    <a:xfrm>
+                      <a:off x="0" y="0"/>
+                      <a:ext cx="3180271" cy="1953930"/>
+                    </a:xfrm>
+                    <a:prstGeom prst="rect">
+                      <a:avLst/>
+                    </a:prstGeom>
+                  </pic:spPr>
+                </pic:pic>
+              </a:graphicData>
+            </a:graphic>
+          </wp:inline>
+        </w:drawing>
+      </w:r>
+    </w:p>
+    <w:p>
+      <w:pPr>
+        <w:pStyle w:val="Ttulo2"/>
+        <w:shd w:val="clear" w:color="auto" w:fill="FFFFFF"/>
+        <w:spacing w:before="0" w:beforeAutospacing="0" w:after="0" w:afterAutospacing="0" w:line="336" w:lineRule="atLeast"/>
+        <w:rPr>
+          <w:rFonts w:ascii="Helvetica" w:hAnsi="Helvetica" w:cs="Helvetica"/>
+          <w:color w:val="474747"/>
+        </w:rPr>
+      </w:pPr>
+      <w:r>
+        <w:rPr>
+          <w:noProof/>
+        </w:rPr>
+        <w:drawing>
+          <wp:inline distT="0" distB="0" distL="0" distR="0" wp14:anchorId="46C1B597" wp14:editId="58DBB672">
+            <wp:extent cx="3123622" cy="2124075"/>
+            <wp:effectExtent l="0" t="0" r="635" b="0"/>
+            <wp:docPr id="55" name="Imagen 55"/>
+            <wp:cNvGraphicFramePr>
+              <a:graphicFrameLocks xmlns:a="http://schemas.openxmlformats.org/drawingml/2006/main" noChangeAspect="1"/>
+            </wp:cNvGraphicFramePr>
+            <a:graphic xmlns:a="http://schemas.openxmlformats.org/drawingml/2006/main">
+              <a:graphicData uri="http://schemas.openxmlformats.org/drawingml/2006/picture">
+                <pic:pic xmlns:pic="http://schemas.openxmlformats.org/drawingml/2006/picture">
+                  <pic:nvPicPr>
+                    <pic:cNvPr id="1" name=""/>
+                    <pic:cNvPicPr/>
+                  </pic:nvPicPr>
+                  <pic:blipFill rotWithShape="1">
+                    <a:blip r:embed="rId50"/>
+                    <a:srcRect b="11132"/>
+                    <a:stretch/>
+                  </pic:blipFill>
+                  <pic:spPr bwMode="auto">
+                    <a:xfrm>
+                      <a:off x="0" y="0"/>
+                      <a:ext cx="3142113" cy="2136649"/>
+                    </a:xfrm>
+                    <a:prstGeom prst="rect">
+                      <a:avLst/>
+                    </a:prstGeom>
+                    <a:ln>
+                      <a:noFill/>
+                    </a:ln>
+                    <a:extLst>
+                      <a:ext uri="{53640926-AAD7-44D8-BBD7-CCE9431645EC}">
+                        <a14:shadowObscured xmlns:a14="http://schemas.microsoft.com/office/drawing/2010/main"/>
+                      </a:ext>
+                    </a:extLst>
+                  </pic:spPr>
+                </pic:pic>
+              </a:graphicData>
+            </a:graphic>
+          </wp:inline>
+        </w:drawing>
+      </w:r>
+      <w:r>
+        <w:rPr>
+          <w:noProof/>
+        </w:rPr>
+        <w:drawing>
+          <wp:inline distT="0" distB="0" distL="0" distR="0" wp14:anchorId="05FD131C" wp14:editId="2863E09A">
+            <wp:extent cx="2971165" cy="2114550"/>
+            <wp:effectExtent l="0" t="0" r="635" b="0"/>
+            <wp:docPr id="56" name="Imagen 56"/>
+            <wp:cNvGraphicFramePr>
+              <a:graphicFrameLocks xmlns:a="http://schemas.openxmlformats.org/drawingml/2006/main" noChangeAspect="1"/>
+            </wp:cNvGraphicFramePr>
+            <a:graphic xmlns:a="http://schemas.openxmlformats.org/drawingml/2006/main">
+              <a:graphicData uri="http://schemas.openxmlformats.org/drawingml/2006/picture">
+                <pic:pic xmlns:pic="http://schemas.openxmlformats.org/drawingml/2006/picture">
+                  <pic:nvPicPr>
+                    <pic:cNvPr id="1" name=""/>
+                    <pic:cNvPicPr/>
+                  </pic:nvPicPr>
+                  <pic:blipFill rotWithShape="1">
+                    <a:blip r:embed="rId51"/>
+                    <a:srcRect b="3577"/>
+                    <a:stretch/>
+                  </pic:blipFill>
+                  <pic:spPr bwMode="auto">
+                    <a:xfrm>
+                      <a:off x="0" y="0"/>
+                      <a:ext cx="2979581" cy="2120540"/>
+                    </a:xfrm>
+                    <a:prstGeom prst="rect">
+                      <a:avLst/>
+                    </a:prstGeom>
+                    <a:ln>
+                      <a:noFill/>
+                    </a:ln>
+                    <a:extLst>
+                      <a:ext uri="{53640926-AAD7-44D8-BBD7-CCE9431645EC}">
+                        <a14:shadowObscured xmlns:a14="http://schemas.microsoft.com/office/drawing/2010/main"/>
+                      </a:ext>
+                    </a:extLst>
+                  </pic:spPr>
+                </pic:pic>
+              </a:graphicData>
+            </a:graphic>
+          </wp:inline>
+        </w:drawing>
+      </w:r>
+    </w:p>
+    <w:p>
+      <w:pPr>
+        <w:pStyle w:val="Ttulo2"/>
+        <w:shd w:val="clear" w:color="auto" w:fill="FFFFFF"/>
+        <w:spacing w:before="0" w:beforeAutospacing="0" w:after="0" w:afterAutospacing="0" w:line="336" w:lineRule="atLeast"/>
+        <w:rPr>
+          <w:rFonts w:ascii="Helvetica" w:hAnsi="Helvetica" w:cs="Helvetica"/>
+          <w:color w:val="474747"/>
+        </w:rPr>
+      </w:pPr>
+    </w:p>
+    <w:p>
+      <w:pPr>
+        <w:pStyle w:val="Ttulo2"/>
+        <w:shd w:val="clear" w:color="auto" w:fill="FFFFFF"/>
+        <w:spacing w:before="0" w:beforeAutospacing="0" w:after="0" w:afterAutospacing="0" w:line="336" w:lineRule="atLeast"/>
+        <w:rPr>
+          <w:rFonts w:ascii="Helvetica" w:hAnsi="Helvetica" w:cs="Helvetica"/>
+          <w:color w:val="474747"/>
+        </w:rPr>
+      </w:pPr>
+      <w:r>
+        <w:rPr>
+          <w:noProof/>
+        </w:rPr>
+        <w:drawing>
+          <wp:inline distT="0" distB="0" distL="0" distR="0" wp14:anchorId="26E7DA05" wp14:editId="50616DDE">
+            <wp:extent cx="6019800" cy="3076575"/>
+            <wp:effectExtent l="0" t="0" r="0" b="9525"/>
+            <wp:docPr id="57" name="Imagen 57"/>
+            <wp:cNvGraphicFramePr>
+              <a:graphicFrameLocks xmlns:a="http://schemas.openxmlformats.org/drawingml/2006/main" noChangeAspect="1"/>
+            </wp:cNvGraphicFramePr>
+            <a:graphic xmlns:a="http://schemas.openxmlformats.org/drawingml/2006/main">
+              <a:graphicData uri="http://schemas.openxmlformats.org/drawingml/2006/picture">
+                <pic:pic xmlns:pic="http://schemas.openxmlformats.org/drawingml/2006/picture">
+                  <pic:nvPicPr>
+                    <pic:cNvPr id="1" name=""/>
+                    <pic:cNvPicPr/>
+                  </pic:nvPicPr>
+                  <pic:blipFill rotWithShape="1">
+                    <a:blip r:embed="rId52"/>
+                    <a:srcRect b="35913"/>
+                    <a:stretch/>
+                  </pic:blipFill>
+                  <pic:spPr bwMode="auto">
+                    <a:xfrm>
+                      <a:off x="0" y="0"/>
+                      <a:ext cx="6019800" cy="3076575"/>
+                    </a:xfrm>
+                    <a:prstGeom prst="rect">
+                      <a:avLst/>
+                    </a:prstGeom>
+                    <a:ln>
+                      <a:noFill/>
+                    </a:ln>
+                    <a:extLst>
+                      <a:ext uri="{53640926-AAD7-44D8-BBD7-CCE9431645EC}">
+                        <a14:shadowObscured xmlns:a14="http://schemas.microsoft.com/office/drawing/2010/main"/>
+                      </a:ext>
+                    </a:extLst>
+                  </pic:spPr>
+                </pic:pic>
+              </a:graphicData>
+            </a:graphic>
+          </wp:inline>
+        </w:drawing>
+      </w:r>
+    </w:p>
+    <w:p>
+      <w:pPr>
+        <w:pStyle w:val="Ttulo2"/>
+        <w:shd w:val="clear" w:color="auto" w:fill="FFFFFF"/>
+        <w:spacing w:before="0" w:beforeAutospacing="0" w:after="0" w:afterAutospacing="0" w:line="336" w:lineRule="atLeast"/>
+        <w:rPr>
+          <w:rFonts w:ascii="Helvetica" w:hAnsi="Helvetica" w:cs="Helvetica"/>
+          <w:color w:val="474747"/>
+        </w:rPr>
+      </w:pPr>
+      <w:r>
+        <w:rPr>
+          <w:noProof/>
+        </w:rPr>
+        <w:drawing>
+          <wp:inline distT="0" distB="0" distL="0" distR="0" wp14:anchorId="13D0343C" wp14:editId="2DE9AE48">
+            <wp:extent cx="6120130" cy="4601845"/>
+            <wp:effectExtent l="0" t="0" r="0" b="8255"/>
+            <wp:docPr id="58" name="Imagen 58"/>
+            <wp:cNvGraphicFramePr>
+              <a:graphicFrameLocks xmlns:a="http://schemas.openxmlformats.org/drawingml/2006/main" noChangeAspect="1"/>
+            </wp:cNvGraphicFramePr>
+            <a:graphic xmlns:a="http://schemas.openxmlformats.org/drawingml/2006/main">
+              <a:graphicData uri="http://schemas.openxmlformats.org/drawingml/2006/picture">
+                <pic:pic xmlns:pic="http://schemas.openxmlformats.org/drawingml/2006/picture">
+                  <pic:nvPicPr>
+                    <pic:cNvPr id="1" name=""/>
+                    <pic:cNvPicPr/>
+                  </pic:nvPicPr>
+                  <pic:blipFill>
+                    <a:blip r:embed="rId53"/>
+                    <a:stretch>
+                      <a:fillRect/>
+                    </a:stretch>
+                  </pic:blipFill>
+                  <pic:spPr>
+                    <a:xfrm>
+                      <a:off x="0" y="0"/>
+                      <a:ext cx="6120130" cy="4601845"/>
+                    </a:xfrm>
+                    <a:prstGeom prst="rect">
+                      <a:avLst/>
+                    </a:prstGeom>
+                  </pic:spPr>
+                </pic:pic>
+              </a:graphicData>
+            </a:graphic>
+          </wp:inline>
+        </w:drawing>
+      </w:r>
+    </w:p>
+    <w:p>
+      <w:pPr>
+        <w:pStyle w:val="Ttulo2"/>
+        <w:shd w:val="clear" w:color="auto" w:fill="FFFFFF"/>
+        <w:spacing w:before="0" w:beforeAutospacing="0" w:after="0" w:afterAutospacing="0" w:line="336" w:lineRule="atLeast"/>
+        <w:rPr>
+          <w:rFonts w:ascii="Helvetica" w:hAnsi="Helvetica" w:cs="Helvetica"/>
+          <w:color w:val="474747"/>
+        </w:rPr>
+      </w:pPr>
+      <w:r>
+        <w:rPr>
+          <w:noProof/>
+        </w:rPr>
+        <w:drawing>
+          <wp:inline distT="0" distB="0" distL="0" distR="0" wp14:anchorId="54BAD78D" wp14:editId="0E1DA180">
+            <wp:extent cx="6048375" cy="3905250"/>
+            <wp:effectExtent l="0" t="0" r="9525" b="0"/>
+            <wp:docPr id="59" name="Imagen 59"/>
+            <wp:cNvGraphicFramePr>
+              <a:graphicFrameLocks xmlns:a="http://schemas.openxmlformats.org/drawingml/2006/main" noChangeAspect="1"/>
+            </wp:cNvGraphicFramePr>
+            <a:graphic xmlns:a="http://schemas.openxmlformats.org/drawingml/2006/main">
+              <a:graphicData uri="http://schemas.openxmlformats.org/drawingml/2006/picture">
+                <pic:pic xmlns:pic="http://schemas.openxmlformats.org/drawingml/2006/picture">
+                  <pic:nvPicPr>
+                    <pic:cNvPr id="1" name=""/>
+                    <pic:cNvPicPr/>
+                  </pic:nvPicPr>
+                  <pic:blipFill>
+                    <a:blip r:embed="rId54"/>
+                    <a:stretch>
+                      <a:fillRect/>
+                    </a:stretch>
+                  </pic:blipFill>
+                  <pic:spPr>
+                    <a:xfrm>
+                      <a:off x="0" y="0"/>
+                      <a:ext cx="6048375" cy="3905250"/>
+                    </a:xfrm>
+                    <a:prstGeom prst="rect">
+                      <a:avLst/>
+                    </a:prstGeom>
+                  </pic:spPr>
+                </pic:pic>
+              </a:graphicData>
+            </a:graphic>
+          </wp:inline>
+        </w:drawing>
+      </w:r>
+    </w:p>
+    <w:p>
+      <w:pPr>
+        <w:pStyle w:val="Ttulo2"/>
+        <w:shd w:val="clear" w:color="auto" w:fill="FFFFFF"/>
+        <w:spacing w:before="0" w:beforeAutospacing="0" w:after="0" w:afterAutospacing="0" w:line="336" w:lineRule="atLeast"/>
+        <w:rPr>
+          <w:rFonts w:ascii="Helvetica" w:hAnsi="Helvetica" w:cs="Helvetica"/>
+          <w:color w:val="474747"/>
+        </w:rPr>
+      </w:pPr>
+      <w:r>
+        <w:rPr>
+          <w:noProof/>
+        </w:rPr>
+        <w:drawing>
+          <wp:inline distT="0" distB="0" distL="0" distR="0" wp14:anchorId="2DC6406E" wp14:editId="5A432EB5">
+            <wp:extent cx="6057900" cy="3467100"/>
+            <wp:effectExtent l="0" t="0" r="0" b="0"/>
+            <wp:docPr id="61" name="Imagen 61"/>
+            <wp:cNvGraphicFramePr>
+              <a:graphicFrameLocks xmlns:a="http://schemas.openxmlformats.org/drawingml/2006/main" noChangeAspect="1"/>
+            </wp:cNvGraphicFramePr>
+            <a:graphic xmlns:a="http://schemas.openxmlformats.org/drawingml/2006/main">
+              <a:graphicData uri="http://schemas.openxmlformats.org/drawingml/2006/picture">
+                <pic:pic xmlns:pic="http://schemas.openxmlformats.org/drawingml/2006/picture">
+                  <pic:nvPicPr>
+                    <pic:cNvPr id="1" name=""/>
+                    <pic:cNvPicPr/>
+                  </pic:nvPicPr>
+                  <pic:blipFill>
+                    <a:blip r:embed="rId55"/>
+                    <a:stretch>
+                      <a:fillRect/>
+                    </a:stretch>
+                  </pic:blipFill>
+                  <pic:spPr>
+                    <a:xfrm>
+                      <a:off x="0" y="0"/>
+                      <a:ext cx="6057900" cy="3467100"/>
+                    </a:xfrm>
+                    <a:prstGeom prst="rect">
+                      <a:avLst/>
+                    </a:prstGeom>
+                  </pic:spPr>
+                </pic:pic>
+              </a:graphicData>
+            </a:graphic>
+          </wp:inline>
+        </w:drawing>
+      </w:r>
+    </w:p>
+    <w:p>
+      <w:pPr>
+        <w:pStyle w:val="Ttulo2"/>
+        <w:shd w:val="clear" w:color="auto" w:fill="FFFFFF"/>
+        <w:spacing w:before="0" w:beforeAutospacing="0" w:after="0" w:afterAutospacing="0" w:line="336" w:lineRule="atLeast"/>
+        <w:rPr>
+          <w:rFonts w:ascii="Helvetica" w:hAnsi="Helvetica" w:cs="Helvetica"/>
+          <w:color w:val="474747"/>
+        </w:rPr>
+      </w:pPr>
       <w:bookmarkStart w:id="0" w:name="_GoBack"/>
       <w:bookmarkEnd w:id="0"/>
     </w:p>
-    <w:p/>
-    <w:p/>
-    <w:p/>
+    <w:p>
+      <w:pPr>
+        <w:pStyle w:val="Ttulo2"/>
+        <w:shd w:val="clear" w:color="auto" w:fill="FFFFFF"/>
+        <w:spacing w:before="0" w:beforeAutospacing="0" w:after="0" w:afterAutospacing="0" w:line="336" w:lineRule="atLeast"/>
+        <w:rPr>
+          <w:rFonts w:ascii="Helvetica" w:hAnsi="Helvetica" w:cs="Helvetica"/>
+          <w:color w:val="474747"/>
+        </w:rPr>
+      </w:pPr>
+    </w:p>
+    <w:p>
+      <w:pPr>
+        <w:rPr>
+          <w:lang w:val="en-US"/>
+        </w:rPr>
+      </w:pPr>
+    </w:p>
     <w:sectPr>
       <w:pgSz w:w="11906" w:h="16838"/>
       <w:pgMar w:top="1134" w:right="1134" w:bottom="1134" w:left="1134" w:header="709" w:footer="709" w:gutter="0"/>
@@ -1505,6 +4465,27 @@
     <w:name w:val="Normal"/>
     <w:qFormat/>
   </w:style>
+  <w:style w:type="paragraph" w:styleId="Ttulo1">
+    <w:name w:val="heading 1"/>
+    <w:basedOn w:val="Normal"/>
+    <w:next w:val="Normal"/>
+    <w:link w:val="Ttulo1Car"/>
+    <w:uiPriority w:val="9"/>
+    <w:qFormat/>
+    <w:rsid w:val="00725594"/>
+    <w:pPr>
+      <w:keepNext/>
+      <w:keepLines/>
+      <w:spacing w:before="240" w:after="0"/>
+      <w:outlineLvl w:val="0"/>
+    </w:pPr>
+    <w:rPr>
+      <w:rFonts w:asciiTheme="majorHAnsi" w:eastAsiaTheme="majorEastAsia" w:hAnsiTheme="majorHAnsi" w:cstheme="majorBidi"/>
+      <w:color w:val="2E74B5" w:themeColor="accent1" w:themeShade="BF"/>
+      <w:sz w:val="32"/>
+      <w:szCs w:val="32"/>
+    </w:rPr>
+  </w:style>
   <w:style w:type="paragraph" w:styleId="Ttulo2">
     <w:name w:val="heading 2"/>
     <w:basedOn w:val="Normal"/>
@@ -1613,6 +4594,19 @@
       <w:color w:val="1F4D78" w:themeColor="accent1" w:themeShade="7F"/>
       <w:sz w:val="24"/>
       <w:szCs w:val="24"/>
+    </w:rPr>
+  </w:style>
+  <w:style w:type="character" w:customStyle="1" w:styleId="Ttulo1Car">
+    <w:name w:val="Título 1 Car"/>
+    <w:basedOn w:val="Fuentedeprrafopredeter"/>
+    <w:link w:val="Ttulo1"/>
+    <w:uiPriority w:val="9"/>
+    <w:rsid w:val="00725594"/>
+    <w:rPr>
+      <w:rFonts w:asciiTheme="majorHAnsi" w:eastAsiaTheme="majorEastAsia" w:hAnsiTheme="majorHAnsi" w:cstheme="majorBidi"/>
+      <w:color w:val="2E74B5" w:themeColor="accent1" w:themeShade="BF"/>
+      <w:sz w:val="32"/>
+      <w:szCs w:val="32"/>
     </w:rPr>
   </w:style>
 </w:styles>

</xml_diff>